<commit_message>
adicionando apresentação em slide do aplicativo
foi criado a apresentação base do aplicativo vitahealth, com introdução e conteúdo
</commit_message>
<xml_diff>
--- a/relatorio_teste/Guilherme_Samuel_dos_Santos_SP_Relatorio_de_Teste.docx
+++ b/relatorio_teste/Guilherme_Samuel_dos_Santos_SP_Relatorio_de_Teste.docx
@@ -244,12 +244,12 @@
         <w:tblLook w:val="04A0" w:firstRow="1" w:lastRow="0" w:firstColumn="1" w:lastColumn="0" w:noHBand="0" w:noVBand="1"/>
       </w:tblPr>
       <w:tblGrid>
-        <w:gridCol w:w="1741"/>
-        <w:gridCol w:w="1741"/>
-        <w:gridCol w:w="1742"/>
-        <w:gridCol w:w="1742"/>
-        <w:gridCol w:w="1742"/>
-        <w:gridCol w:w="1742"/>
+        <w:gridCol w:w="1683"/>
+        <w:gridCol w:w="1718"/>
+        <w:gridCol w:w="1924"/>
+        <w:gridCol w:w="1726"/>
+        <w:gridCol w:w="1681"/>
+        <w:gridCol w:w="1718"/>
       </w:tblGrid>
       <w:tr>
         <w:trPr>
@@ -451,6 +451,14 @@
               </w:rPr>
               <w:t>Cadastro: inserir dados nos campos e uma foto</w:t>
             </w:r>
+            <w:r>
+              <w:rPr>
+                <w:rFonts w:ascii="Arial" w:hAnsi="Arial" w:cs="Arial"/>
+                <w:sz w:val="24"/>
+                <w:szCs w:val="24"/>
+              </w:rPr>
+              <w:t>.</w:t>
+            </w:r>
           </w:p>
         </w:tc>
         <w:tc>
@@ -475,6 +483,14 @@
               </w:rPr>
               <w:t>O cadastro deve ser realizado e deve abrir a tela de primeiro acesso</w:t>
             </w:r>
+            <w:r>
+              <w:rPr>
+                <w:rFonts w:ascii="Arial" w:hAnsi="Arial" w:cs="Arial"/>
+                <w:sz w:val="24"/>
+                <w:szCs w:val="24"/>
+              </w:rPr>
+              <w:t>.</w:t>
+            </w:r>
           </w:p>
         </w:tc>
         <w:tc>
@@ -530,6 +546,14 @@
                 <w:szCs w:val="24"/>
               </w:rPr>
               <w:t xml:space="preserve"> a tela de primeiro acesso</w:t>
+            </w:r>
+            <w:r>
+              <w:rPr>
+                <w:rFonts w:ascii="Arial" w:hAnsi="Arial" w:cs="Arial"/>
+                <w:sz w:val="24"/>
+                <w:szCs w:val="24"/>
+              </w:rPr>
+              <w:t>.</w:t>
             </w:r>
           </w:p>
         </w:tc>
@@ -592,7 +616,7 @@
           </w:tcPr>
           <w:p>
             <w:pPr>
-              <w:spacing w:line="360" w:lineRule="auto"/>
+              <w:spacing w:before="240" w:line="360" w:lineRule="auto"/>
               <w:jc w:val="center"/>
               <w:rPr>
                 <w:rFonts w:ascii="Arial" w:hAnsi="Arial" w:cs="Arial"/>
@@ -624,64 +648,94 @@
           </w:tcPr>
           <w:p>
             <w:pPr>
-              <w:spacing w:line="360" w:lineRule="auto"/>
-              <w:jc w:val="center"/>
-              <w:rPr>
-                <w:rFonts w:ascii="Arial" w:hAnsi="Arial" w:cs="Arial"/>
-                <w:sz w:val="24"/>
-                <w:szCs w:val="24"/>
-              </w:rPr>
-            </w:pPr>
-            <w:bookmarkStart w:id="0" w:name="_GoBack"/>
-            <w:bookmarkEnd w:id="0"/>
-          </w:p>
-        </w:tc>
-        <w:tc>
-          <w:tcPr>
-            <w:tcW w:w="1742" w:type="dxa"/>
-          </w:tcPr>
-          <w:p>
-            <w:pPr>
-              <w:spacing w:line="360" w:lineRule="auto"/>
-              <w:jc w:val="center"/>
-              <w:rPr>
-                <w:rFonts w:ascii="Arial" w:hAnsi="Arial" w:cs="Arial"/>
-                <w:sz w:val="24"/>
-                <w:szCs w:val="24"/>
-              </w:rPr>
-            </w:pPr>
-          </w:p>
-        </w:tc>
-        <w:tc>
-          <w:tcPr>
-            <w:tcW w:w="1742" w:type="dxa"/>
-          </w:tcPr>
-          <w:p>
-            <w:pPr>
-              <w:spacing w:line="360" w:lineRule="auto"/>
-              <w:jc w:val="center"/>
-              <w:rPr>
-                <w:rFonts w:ascii="Arial" w:hAnsi="Arial" w:cs="Arial"/>
-                <w:sz w:val="24"/>
-                <w:szCs w:val="24"/>
-              </w:rPr>
-            </w:pPr>
-          </w:p>
-        </w:tc>
-        <w:tc>
-          <w:tcPr>
-            <w:tcW w:w="1742" w:type="dxa"/>
-          </w:tcPr>
-          <w:p>
-            <w:pPr>
-              <w:spacing w:line="360" w:lineRule="auto"/>
-              <w:jc w:val="center"/>
-              <w:rPr>
-                <w:rFonts w:ascii="Arial" w:hAnsi="Arial" w:cs="Arial"/>
-                <w:sz w:val="24"/>
-                <w:szCs w:val="24"/>
-              </w:rPr>
-            </w:pPr>
+              <w:spacing w:before="240" w:line="360" w:lineRule="auto"/>
+              <w:jc w:val="center"/>
+              <w:rPr>
+                <w:rFonts w:ascii="Arial" w:hAnsi="Arial" w:cs="Arial"/>
+                <w:sz w:val="24"/>
+                <w:szCs w:val="24"/>
+              </w:rPr>
+            </w:pPr>
+            <w:r>
+              <w:rPr>
+                <w:rFonts w:ascii="Arial" w:hAnsi="Arial" w:cs="Arial"/>
+                <w:sz w:val="24"/>
+                <w:szCs w:val="24"/>
+              </w:rPr>
+              <w:t>Tela de primeiro acesso: ao inserir peso e altura, calcular IMC com resultado 2 casas após a vírgula.</w:t>
+            </w:r>
+          </w:p>
+        </w:tc>
+        <w:tc>
+          <w:tcPr>
+            <w:tcW w:w="1742" w:type="dxa"/>
+          </w:tcPr>
+          <w:p>
+            <w:pPr>
+              <w:spacing w:before="240" w:line="360" w:lineRule="auto"/>
+              <w:jc w:val="center"/>
+              <w:rPr>
+                <w:rFonts w:ascii="Arial" w:hAnsi="Arial" w:cs="Arial"/>
+                <w:sz w:val="24"/>
+                <w:szCs w:val="24"/>
+              </w:rPr>
+            </w:pPr>
+            <w:r>
+              <w:rPr>
+                <w:rFonts w:ascii="Arial" w:hAnsi="Arial" w:cs="Arial"/>
+                <w:sz w:val="24"/>
+                <w:szCs w:val="24"/>
+              </w:rPr>
+              <w:t>Os dados devem ser lidos e o IMC deverá ser calculado.</w:t>
+            </w:r>
+          </w:p>
+        </w:tc>
+        <w:tc>
+          <w:tcPr>
+            <w:tcW w:w="1742" w:type="dxa"/>
+          </w:tcPr>
+          <w:p>
+            <w:pPr>
+              <w:spacing w:before="240" w:line="360" w:lineRule="auto"/>
+              <w:jc w:val="center"/>
+              <w:rPr>
+                <w:rFonts w:ascii="Arial" w:hAnsi="Arial" w:cs="Arial"/>
+                <w:sz w:val="24"/>
+                <w:szCs w:val="24"/>
+              </w:rPr>
+            </w:pPr>
+            <w:r>
+              <w:rPr>
+                <w:rFonts w:ascii="Arial" w:hAnsi="Arial" w:cs="Arial"/>
+                <w:sz w:val="24"/>
+                <w:szCs w:val="24"/>
+              </w:rPr>
+              <w:t>Os dados foram lidos e o IMC foi calculado, todavia retornou-se dízimas maiores que 2 casas.</w:t>
+            </w:r>
+          </w:p>
+        </w:tc>
+        <w:tc>
+          <w:tcPr>
+            <w:tcW w:w="1742" w:type="dxa"/>
+          </w:tcPr>
+          <w:p>
+            <w:pPr>
+              <w:spacing w:before="240" w:line="360" w:lineRule="auto"/>
+              <w:jc w:val="center"/>
+              <w:rPr>
+                <w:rFonts w:ascii="Arial" w:hAnsi="Arial" w:cs="Arial"/>
+                <w:sz w:val="24"/>
+                <w:szCs w:val="24"/>
+              </w:rPr>
+            </w:pPr>
+            <w:r>
+              <w:rPr>
+                <w:rFonts w:ascii="Arial" w:hAnsi="Arial" w:cs="Arial"/>
+                <w:sz w:val="24"/>
+                <w:szCs w:val="24"/>
+              </w:rPr>
+              <w:t>NOT PASS</w:t>
+            </w:r>
           </w:p>
         </w:tc>
         <w:tc>
@@ -719,7 +773,7 @@
           </w:tcPr>
           <w:p>
             <w:pPr>
-              <w:spacing w:line="360" w:lineRule="auto"/>
+              <w:spacing w:before="240" w:line="360" w:lineRule="auto"/>
               <w:jc w:val="center"/>
               <w:rPr>
                 <w:rFonts w:ascii="Arial" w:hAnsi="Arial" w:cs="Arial"/>
@@ -751,62 +805,130 @@
           </w:tcPr>
           <w:p>
             <w:pPr>
-              <w:spacing w:line="360" w:lineRule="auto"/>
-              <w:jc w:val="center"/>
-              <w:rPr>
-                <w:rFonts w:ascii="Arial" w:hAnsi="Arial" w:cs="Arial"/>
-                <w:sz w:val="24"/>
-                <w:szCs w:val="24"/>
-              </w:rPr>
-            </w:pPr>
-          </w:p>
-        </w:tc>
-        <w:tc>
-          <w:tcPr>
-            <w:tcW w:w="1742" w:type="dxa"/>
-          </w:tcPr>
-          <w:p>
-            <w:pPr>
-              <w:spacing w:line="360" w:lineRule="auto"/>
-              <w:jc w:val="center"/>
-              <w:rPr>
-                <w:rFonts w:ascii="Arial" w:hAnsi="Arial" w:cs="Arial"/>
-                <w:sz w:val="24"/>
-                <w:szCs w:val="24"/>
-              </w:rPr>
-            </w:pPr>
-          </w:p>
-        </w:tc>
-        <w:tc>
-          <w:tcPr>
-            <w:tcW w:w="1742" w:type="dxa"/>
-          </w:tcPr>
-          <w:p>
-            <w:pPr>
-              <w:spacing w:line="360" w:lineRule="auto"/>
-              <w:jc w:val="center"/>
-              <w:rPr>
-                <w:rFonts w:ascii="Arial" w:hAnsi="Arial" w:cs="Arial"/>
-                <w:sz w:val="24"/>
-                <w:szCs w:val="24"/>
-              </w:rPr>
-            </w:pPr>
-          </w:p>
-        </w:tc>
-        <w:tc>
-          <w:tcPr>
-            <w:tcW w:w="1742" w:type="dxa"/>
-          </w:tcPr>
-          <w:p>
-            <w:pPr>
-              <w:spacing w:line="360" w:lineRule="auto"/>
-              <w:jc w:val="center"/>
-              <w:rPr>
-                <w:rFonts w:ascii="Arial" w:hAnsi="Arial" w:cs="Arial"/>
-                <w:sz w:val="24"/>
-                <w:szCs w:val="24"/>
-              </w:rPr>
-            </w:pPr>
+              <w:spacing w:before="240" w:line="360" w:lineRule="auto"/>
+              <w:jc w:val="center"/>
+              <w:rPr>
+                <w:rFonts w:ascii="Arial" w:hAnsi="Arial" w:cs="Arial"/>
+                <w:sz w:val="24"/>
+                <w:szCs w:val="24"/>
+              </w:rPr>
+            </w:pPr>
+            <w:r>
+              <w:rPr>
+                <w:rFonts w:ascii="Arial" w:hAnsi="Arial" w:cs="Arial"/>
+                <w:sz w:val="24"/>
+                <w:szCs w:val="24"/>
+              </w:rPr>
+              <w:t>Tela de primeiro acesso: verificar se o usuário selecionou um exercício pelo menos.</w:t>
+            </w:r>
+          </w:p>
+        </w:tc>
+        <w:tc>
+          <w:tcPr>
+            <w:tcW w:w="1742" w:type="dxa"/>
+          </w:tcPr>
+          <w:p>
+            <w:pPr>
+              <w:spacing w:before="240" w:line="360" w:lineRule="auto"/>
+              <w:jc w:val="center"/>
+              <w:rPr>
+                <w:rFonts w:ascii="Arial" w:hAnsi="Arial" w:cs="Arial"/>
+                <w:sz w:val="24"/>
+                <w:szCs w:val="24"/>
+              </w:rPr>
+            </w:pPr>
+            <w:r>
+              <w:rPr>
+                <w:rFonts w:ascii="Arial" w:hAnsi="Arial" w:cs="Arial"/>
+                <w:sz w:val="24"/>
+                <w:szCs w:val="24"/>
+              </w:rPr>
+              <w:t xml:space="preserve">As </w:t>
+            </w:r>
+            <w:proofErr w:type="spellStart"/>
+            <w:r>
+              <w:rPr>
+                <w:rFonts w:ascii="Arial" w:hAnsi="Arial" w:cs="Arial"/>
+                <w:sz w:val="24"/>
+                <w:szCs w:val="24"/>
+              </w:rPr>
+              <w:t>checkboxes</w:t>
+            </w:r>
+            <w:proofErr w:type="spellEnd"/>
+            <w:r>
+              <w:rPr>
+                <w:rFonts w:ascii="Arial" w:hAnsi="Arial" w:cs="Arial"/>
+                <w:sz w:val="24"/>
+                <w:szCs w:val="24"/>
+              </w:rPr>
+              <w:t xml:space="preserve"> devem ser lidas e testadas.</w:t>
+            </w:r>
+          </w:p>
+        </w:tc>
+        <w:tc>
+          <w:tcPr>
+            <w:tcW w:w="1742" w:type="dxa"/>
+          </w:tcPr>
+          <w:p>
+            <w:pPr>
+              <w:spacing w:before="240" w:line="360" w:lineRule="auto"/>
+              <w:jc w:val="center"/>
+              <w:rPr>
+                <w:rFonts w:ascii="Arial" w:hAnsi="Arial" w:cs="Arial"/>
+                <w:sz w:val="24"/>
+                <w:szCs w:val="24"/>
+              </w:rPr>
+            </w:pPr>
+            <w:r>
+              <w:rPr>
+                <w:rFonts w:ascii="Arial" w:hAnsi="Arial" w:cs="Arial"/>
+                <w:sz w:val="24"/>
+                <w:szCs w:val="24"/>
+              </w:rPr>
+              <w:t xml:space="preserve">As </w:t>
+            </w:r>
+            <w:proofErr w:type="spellStart"/>
+            <w:r>
+              <w:rPr>
+                <w:rFonts w:ascii="Arial" w:hAnsi="Arial" w:cs="Arial"/>
+                <w:sz w:val="24"/>
+                <w:szCs w:val="24"/>
+              </w:rPr>
+              <w:t>checkboxes</w:t>
+            </w:r>
+            <w:proofErr w:type="spellEnd"/>
+            <w:r>
+              <w:rPr>
+                <w:rFonts w:ascii="Arial" w:hAnsi="Arial" w:cs="Arial"/>
+                <w:sz w:val="24"/>
+                <w:szCs w:val="24"/>
+              </w:rPr>
+              <w:t xml:space="preserve"> foram colocadas em nulo e não foi possível seguir a diante</w:t>
+            </w:r>
+          </w:p>
+        </w:tc>
+        <w:tc>
+          <w:tcPr>
+            <w:tcW w:w="1742" w:type="dxa"/>
+          </w:tcPr>
+          <w:p>
+            <w:pPr>
+              <w:spacing w:before="240" w:line="360" w:lineRule="auto"/>
+              <w:jc w:val="center"/>
+              <w:rPr>
+                <w:rFonts w:ascii="Arial" w:hAnsi="Arial" w:cs="Arial"/>
+                <w:sz w:val="24"/>
+                <w:szCs w:val="24"/>
+              </w:rPr>
+            </w:pPr>
+            <w:r>
+              <w:rPr>
+                <w:rFonts w:ascii="Arial" w:hAnsi="Arial" w:cs="Arial"/>
+                <w:sz w:val="24"/>
+                <w:szCs w:val="24"/>
+              </w:rPr>
+              <w:t>PASS</w:t>
+            </w:r>
           </w:p>
         </w:tc>
         <w:tc>
@@ -844,7 +966,7 @@
           </w:tcPr>
           <w:p>
             <w:pPr>
-              <w:spacing w:line="360" w:lineRule="auto"/>
+              <w:spacing w:before="240" w:line="360" w:lineRule="auto"/>
               <w:jc w:val="center"/>
               <w:rPr>
                 <w:rFonts w:ascii="Arial" w:hAnsi="Arial" w:cs="Arial"/>
@@ -876,62 +998,114 @@
           </w:tcPr>
           <w:p>
             <w:pPr>
-              <w:spacing w:line="360" w:lineRule="auto"/>
-              <w:jc w:val="center"/>
-              <w:rPr>
-                <w:rFonts w:ascii="Arial" w:hAnsi="Arial" w:cs="Arial"/>
-                <w:sz w:val="24"/>
-                <w:szCs w:val="24"/>
-              </w:rPr>
-            </w:pPr>
-          </w:p>
-        </w:tc>
-        <w:tc>
-          <w:tcPr>
-            <w:tcW w:w="1742" w:type="dxa"/>
-          </w:tcPr>
-          <w:p>
-            <w:pPr>
-              <w:spacing w:line="360" w:lineRule="auto"/>
-              <w:jc w:val="center"/>
-              <w:rPr>
-                <w:rFonts w:ascii="Arial" w:hAnsi="Arial" w:cs="Arial"/>
-                <w:sz w:val="24"/>
-                <w:szCs w:val="24"/>
-              </w:rPr>
-            </w:pPr>
-          </w:p>
-        </w:tc>
-        <w:tc>
-          <w:tcPr>
-            <w:tcW w:w="1742" w:type="dxa"/>
-          </w:tcPr>
-          <w:p>
-            <w:pPr>
-              <w:spacing w:line="360" w:lineRule="auto"/>
-              <w:jc w:val="center"/>
-              <w:rPr>
-                <w:rFonts w:ascii="Arial" w:hAnsi="Arial" w:cs="Arial"/>
-                <w:sz w:val="24"/>
-                <w:szCs w:val="24"/>
-              </w:rPr>
-            </w:pPr>
-          </w:p>
-        </w:tc>
-        <w:tc>
-          <w:tcPr>
-            <w:tcW w:w="1742" w:type="dxa"/>
-          </w:tcPr>
-          <w:p>
-            <w:pPr>
-              <w:spacing w:line="360" w:lineRule="auto"/>
-              <w:jc w:val="center"/>
-              <w:rPr>
-                <w:rFonts w:ascii="Arial" w:hAnsi="Arial" w:cs="Arial"/>
-                <w:sz w:val="24"/>
-                <w:szCs w:val="24"/>
-              </w:rPr>
-            </w:pPr>
+              <w:spacing w:before="240" w:line="360" w:lineRule="auto"/>
+              <w:jc w:val="center"/>
+              <w:rPr>
+                <w:rFonts w:ascii="Arial" w:hAnsi="Arial" w:cs="Arial"/>
+                <w:sz w:val="24"/>
+                <w:szCs w:val="24"/>
+              </w:rPr>
+            </w:pPr>
+            <w:r>
+              <w:rPr>
+                <w:rFonts w:ascii="Arial" w:hAnsi="Arial" w:cs="Arial"/>
+                <w:sz w:val="24"/>
+                <w:szCs w:val="24"/>
+              </w:rPr>
+              <w:t xml:space="preserve">Tela de perfil: apertar ícone, retornar </w:t>
+            </w:r>
+            <w:proofErr w:type="spellStart"/>
+            <w:r>
+              <w:rPr>
+                <w:rFonts w:ascii="Arial" w:hAnsi="Arial" w:cs="Arial"/>
+                <w:sz w:val="24"/>
+                <w:szCs w:val="24"/>
+              </w:rPr>
+              <w:t>Drawer</w:t>
+            </w:r>
+            <w:proofErr w:type="spellEnd"/>
+          </w:p>
+        </w:tc>
+        <w:tc>
+          <w:tcPr>
+            <w:tcW w:w="1742" w:type="dxa"/>
+          </w:tcPr>
+          <w:p>
+            <w:pPr>
+              <w:spacing w:before="240" w:line="360" w:lineRule="auto"/>
+              <w:jc w:val="center"/>
+              <w:rPr>
+                <w:rFonts w:ascii="Arial" w:hAnsi="Arial" w:cs="Arial"/>
+                <w:sz w:val="24"/>
+                <w:szCs w:val="24"/>
+              </w:rPr>
+            </w:pPr>
+            <w:r>
+              <w:rPr>
+                <w:rFonts w:ascii="Arial" w:hAnsi="Arial" w:cs="Arial"/>
+                <w:sz w:val="24"/>
+                <w:szCs w:val="24"/>
+              </w:rPr>
+              <w:t>Deve-se detectar o pressionamento do botão</w:t>
+            </w:r>
+          </w:p>
+        </w:tc>
+        <w:tc>
+          <w:tcPr>
+            <w:tcW w:w="1742" w:type="dxa"/>
+          </w:tcPr>
+          <w:p>
+            <w:pPr>
+              <w:spacing w:before="240" w:line="360" w:lineRule="auto"/>
+              <w:jc w:val="center"/>
+              <w:rPr>
+                <w:rFonts w:ascii="Arial" w:hAnsi="Arial" w:cs="Arial"/>
+                <w:sz w:val="24"/>
+                <w:szCs w:val="24"/>
+              </w:rPr>
+            </w:pPr>
+            <w:r>
+              <w:rPr>
+                <w:rFonts w:ascii="Arial" w:hAnsi="Arial" w:cs="Arial"/>
+                <w:sz w:val="24"/>
+                <w:szCs w:val="24"/>
+              </w:rPr>
+              <w:t xml:space="preserve">O botão foi pressionado e apareceu o </w:t>
+            </w:r>
+            <w:proofErr w:type="spellStart"/>
+            <w:r>
+              <w:rPr>
+                <w:rFonts w:ascii="Arial" w:hAnsi="Arial" w:cs="Arial"/>
+                <w:sz w:val="24"/>
+                <w:szCs w:val="24"/>
+              </w:rPr>
+              <w:t>Drawer</w:t>
+            </w:r>
+            <w:proofErr w:type="spellEnd"/>
+          </w:p>
+        </w:tc>
+        <w:tc>
+          <w:tcPr>
+            <w:tcW w:w="1742" w:type="dxa"/>
+          </w:tcPr>
+          <w:p>
+            <w:pPr>
+              <w:spacing w:before="240" w:line="360" w:lineRule="auto"/>
+              <w:jc w:val="center"/>
+              <w:rPr>
+                <w:rFonts w:ascii="Arial" w:hAnsi="Arial" w:cs="Arial"/>
+                <w:sz w:val="24"/>
+                <w:szCs w:val="24"/>
+              </w:rPr>
+            </w:pPr>
+            <w:r>
+              <w:rPr>
+                <w:rFonts w:ascii="Arial" w:hAnsi="Arial" w:cs="Arial"/>
+                <w:sz w:val="24"/>
+                <w:szCs w:val="24"/>
+              </w:rPr>
+              <w:t>PASS</w:t>
+            </w:r>
           </w:p>
         </w:tc>
         <w:tc>
@@ -969,20 +1143,21 @@
           </w:tcPr>
           <w:p>
             <w:pPr>
-              <w:spacing w:line="360" w:lineRule="auto"/>
-              <w:jc w:val="center"/>
-              <w:rPr>
-                <w:rFonts w:ascii="Arial" w:hAnsi="Arial" w:cs="Arial"/>
-                <w:sz w:val="24"/>
-                <w:szCs w:val="24"/>
-              </w:rPr>
-            </w:pPr>
-            <w:r>
-              <w:rPr>
-                <w:rFonts w:ascii="Arial" w:hAnsi="Arial" w:cs="Arial"/>
-                <w:sz w:val="24"/>
-                <w:szCs w:val="24"/>
-              </w:rPr>
+              <w:spacing w:before="240" w:line="360" w:lineRule="auto"/>
+              <w:jc w:val="center"/>
+              <w:rPr>
+                <w:rFonts w:ascii="Arial" w:hAnsi="Arial" w:cs="Arial"/>
+                <w:sz w:val="24"/>
+                <w:szCs w:val="24"/>
+              </w:rPr>
+            </w:pPr>
+            <w:r>
+              <w:rPr>
+                <w:rFonts w:ascii="Arial" w:hAnsi="Arial" w:cs="Arial"/>
+                <w:sz w:val="24"/>
+                <w:szCs w:val="24"/>
+              </w:rPr>
+              <w:lastRenderedPageBreak/>
               <w:t>CT_0</w:t>
             </w:r>
             <w:r>
@@ -1001,62 +1176,102 @@
           </w:tcPr>
           <w:p>
             <w:pPr>
-              <w:spacing w:line="360" w:lineRule="auto"/>
-              <w:jc w:val="center"/>
-              <w:rPr>
-                <w:rFonts w:ascii="Arial" w:hAnsi="Arial" w:cs="Arial"/>
-                <w:sz w:val="24"/>
-                <w:szCs w:val="24"/>
-              </w:rPr>
-            </w:pPr>
-          </w:p>
-        </w:tc>
-        <w:tc>
-          <w:tcPr>
-            <w:tcW w:w="1742" w:type="dxa"/>
-          </w:tcPr>
-          <w:p>
-            <w:pPr>
-              <w:spacing w:line="360" w:lineRule="auto"/>
-              <w:jc w:val="center"/>
-              <w:rPr>
-                <w:rFonts w:ascii="Arial" w:hAnsi="Arial" w:cs="Arial"/>
-                <w:sz w:val="24"/>
-                <w:szCs w:val="24"/>
-              </w:rPr>
-            </w:pPr>
-          </w:p>
-        </w:tc>
-        <w:tc>
-          <w:tcPr>
-            <w:tcW w:w="1742" w:type="dxa"/>
-          </w:tcPr>
-          <w:p>
-            <w:pPr>
-              <w:spacing w:line="360" w:lineRule="auto"/>
-              <w:jc w:val="center"/>
-              <w:rPr>
-                <w:rFonts w:ascii="Arial" w:hAnsi="Arial" w:cs="Arial"/>
-                <w:sz w:val="24"/>
-                <w:szCs w:val="24"/>
-              </w:rPr>
-            </w:pPr>
-          </w:p>
-        </w:tc>
-        <w:tc>
-          <w:tcPr>
-            <w:tcW w:w="1742" w:type="dxa"/>
-          </w:tcPr>
-          <w:p>
-            <w:pPr>
-              <w:spacing w:line="360" w:lineRule="auto"/>
-              <w:jc w:val="center"/>
-              <w:rPr>
-                <w:rFonts w:ascii="Arial" w:hAnsi="Arial" w:cs="Arial"/>
-                <w:sz w:val="24"/>
-                <w:szCs w:val="24"/>
-              </w:rPr>
-            </w:pPr>
+              <w:spacing w:before="240" w:line="360" w:lineRule="auto"/>
+              <w:jc w:val="center"/>
+              <w:rPr>
+                <w:rFonts w:ascii="Arial" w:hAnsi="Arial" w:cs="Arial"/>
+                <w:sz w:val="24"/>
+                <w:szCs w:val="24"/>
+              </w:rPr>
+            </w:pPr>
+            <w:r>
+              <w:rPr>
+                <w:rFonts w:ascii="Arial" w:hAnsi="Arial" w:cs="Arial"/>
+                <w:sz w:val="24"/>
+                <w:szCs w:val="24"/>
+              </w:rPr>
+              <w:t>Tela de exercícios: ao apertar no botão iniciar, começar cronômetro</w:t>
+            </w:r>
+          </w:p>
+        </w:tc>
+        <w:tc>
+          <w:tcPr>
+            <w:tcW w:w="1742" w:type="dxa"/>
+          </w:tcPr>
+          <w:p>
+            <w:pPr>
+              <w:spacing w:before="240" w:line="360" w:lineRule="auto"/>
+              <w:jc w:val="center"/>
+              <w:rPr>
+                <w:rFonts w:ascii="Arial" w:hAnsi="Arial" w:cs="Arial"/>
+                <w:sz w:val="24"/>
+                <w:szCs w:val="24"/>
+              </w:rPr>
+            </w:pPr>
+            <w:r>
+              <w:rPr>
+                <w:rFonts w:ascii="Arial" w:hAnsi="Arial" w:cs="Arial"/>
+                <w:sz w:val="24"/>
+                <w:szCs w:val="24"/>
+              </w:rPr>
+              <w:t>Deve-se detectar o pressionamento do botão</w:t>
+            </w:r>
+          </w:p>
+        </w:tc>
+        <w:tc>
+          <w:tcPr>
+            <w:tcW w:w="1742" w:type="dxa"/>
+          </w:tcPr>
+          <w:p>
+            <w:pPr>
+              <w:spacing w:before="240" w:line="360" w:lineRule="auto"/>
+              <w:jc w:val="center"/>
+              <w:rPr>
+                <w:rFonts w:ascii="Arial" w:hAnsi="Arial" w:cs="Arial"/>
+                <w:sz w:val="24"/>
+                <w:szCs w:val="24"/>
+              </w:rPr>
+            </w:pPr>
+            <w:r>
+              <w:rPr>
+                <w:rFonts w:ascii="Arial" w:hAnsi="Arial" w:cs="Arial"/>
+                <w:sz w:val="24"/>
+                <w:szCs w:val="24"/>
+              </w:rPr>
+              <w:t>O botão foi pressionado e</w:t>
+            </w:r>
+            <w:r>
+              <w:rPr>
+                <w:rFonts w:ascii="Arial" w:hAnsi="Arial" w:cs="Arial"/>
+                <w:sz w:val="24"/>
+                <w:szCs w:val="24"/>
+              </w:rPr>
+              <w:t xml:space="preserve"> executou o cronômetro</w:t>
+            </w:r>
+          </w:p>
+        </w:tc>
+        <w:tc>
+          <w:tcPr>
+            <w:tcW w:w="1742" w:type="dxa"/>
+          </w:tcPr>
+          <w:p>
+            <w:pPr>
+              <w:spacing w:before="240" w:line="360" w:lineRule="auto"/>
+              <w:jc w:val="center"/>
+              <w:rPr>
+                <w:rFonts w:ascii="Arial" w:hAnsi="Arial" w:cs="Arial"/>
+                <w:sz w:val="24"/>
+                <w:szCs w:val="24"/>
+              </w:rPr>
+            </w:pPr>
+            <w:r>
+              <w:rPr>
+                <w:rFonts w:ascii="Arial" w:hAnsi="Arial" w:cs="Arial"/>
+                <w:sz w:val="24"/>
+                <w:szCs w:val="24"/>
+              </w:rPr>
+              <w:t>PASS</w:t>
+            </w:r>
           </w:p>
         </w:tc>
         <w:tc>
@@ -1094,7 +1309,7 @@
           </w:tcPr>
           <w:p>
             <w:pPr>
-              <w:spacing w:line="360" w:lineRule="auto"/>
+              <w:spacing w:before="240" w:line="360" w:lineRule="auto"/>
               <w:jc w:val="center"/>
               <w:rPr>
                 <w:rFonts w:ascii="Arial" w:hAnsi="Arial" w:cs="Arial"/>
@@ -1126,62 +1341,268 @@
           </w:tcPr>
           <w:p>
             <w:pPr>
-              <w:spacing w:line="360" w:lineRule="auto"/>
-              <w:jc w:val="center"/>
-              <w:rPr>
-                <w:rFonts w:ascii="Arial" w:hAnsi="Arial" w:cs="Arial"/>
-                <w:sz w:val="24"/>
-                <w:szCs w:val="24"/>
-              </w:rPr>
-            </w:pPr>
-          </w:p>
-        </w:tc>
-        <w:tc>
-          <w:tcPr>
-            <w:tcW w:w="1742" w:type="dxa"/>
-          </w:tcPr>
-          <w:p>
-            <w:pPr>
-              <w:spacing w:line="360" w:lineRule="auto"/>
-              <w:jc w:val="center"/>
-              <w:rPr>
-                <w:rFonts w:ascii="Arial" w:hAnsi="Arial" w:cs="Arial"/>
-                <w:sz w:val="24"/>
-                <w:szCs w:val="24"/>
-              </w:rPr>
-            </w:pPr>
-          </w:p>
-        </w:tc>
-        <w:tc>
-          <w:tcPr>
-            <w:tcW w:w="1742" w:type="dxa"/>
-          </w:tcPr>
-          <w:p>
-            <w:pPr>
-              <w:spacing w:line="360" w:lineRule="auto"/>
-              <w:jc w:val="center"/>
-              <w:rPr>
-                <w:rFonts w:ascii="Arial" w:hAnsi="Arial" w:cs="Arial"/>
-                <w:sz w:val="24"/>
-                <w:szCs w:val="24"/>
-              </w:rPr>
-            </w:pPr>
-          </w:p>
-        </w:tc>
-        <w:tc>
-          <w:tcPr>
-            <w:tcW w:w="1742" w:type="dxa"/>
-          </w:tcPr>
-          <w:p>
-            <w:pPr>
-              <w:spacing w:line="360" w:lineRule="auto"/>
-              <w:jc w:val="center"/>
-              <w:rPr>
-                <w:rFonts w:ascii="Arial" w:hAnsi="Arial" w:cs="Arial"/>
-                <w:sz w:val="24"/>
-                <w:szCs w:val="24"/>
-              </w:rPr>
-            </w:pPr>
+              <w:spacing w:before="240" w:line="360" w:lineRule="auto"/>
+              <w:jc w:val="center"/>
+              <w:rPr>
+                <w:rFonts w:ascii="Arial" w:hAnsi="Arial" w:cs="Arial"/>
+                <w:sz w:val="24"/>
+                <w:szCs w:val="24"/>
+              </w:rPr>
+            </w:pPr>
+            <w:r>
+              <w:rPr>
+                <w:rFonts w:ascii="Arial" w:hAnsi="Arial" w:cs="Arial"/>
+                <w:sz w:val="24"/>
+                <w:szCs w:val="24"/>
+              </w:rPr>
+              <w:t>Tela de login</w:t>
+            </w:r>
+            <w:r>
+              <w:rPr>
+                <w:rFonts w:ascii="Arial" w:hAnsi="Arial" w:cs="Arial"/>
+                <w:sz w:val="24"/>
+                <w:szCs w:val="24"/>
+              </w:rPr>
+              <w:t>: inserir um e</w:t>
+            </w:r>
+            <w:r>
+              <w:rPr>
+                <w:rFonts w:ascii="Arial" w:hAnsi="Arial" w:cs="Arial"/>
+                <w:sz w:val="24"/>
+                <w:szCs w:val="24"/>
+              </w:rPr>
+              <w:t>-</w:t>
+            </w:r>
+            <w:r>
+              <w:rPr>
+                <w:rFonts w:ascii="Arial" w:hAnsi="Arial" w:cs="Arial"/>
+                <w:sz w:val="24"/>
+                <w:szCs w:val="24"/>
+              </w:rPr>
+              <w:t>mail válido e uma</w:t>
+            </w:r>
+            <w:r>
+              <w:rPr>
+                <w:rFonts w:ascii="Arial" w:hAnsi="Arial" w:cs="Arial"/>
+                <w:sz w:val="24"/>
+                <w:szCs w:val="24"/>
+              </w:rPr>
+              <w:t xml:space="preserve"> </w:t>
+            </w:r>
+            <w:r>
+              <w:rPr>
+                <w:rFonts w:ascii="Arial" w:hAnsi="Arial" w:cs="Arial"/>
+                <w:sz w:val="24"/>
+                <w:szCs w:val="24"/>
+              </w:rPr>
+              <w:t>senha válida, clicar</w:t>
+            </w:r>
+            <w:r>
+              <w:rPr>
+                <w:rFonts w:ascii="Arial" w:hAnsi="Arial" w:cs="Arial"/>
+                <w:sz w:val="24"/>
+                <w:szCs w:val="24"/>
+              </w:rPr>
+              <w:t xml:space="preserve"> </w:t>
+            </w:r>
+            <w:r>
+              <w:rPr>
+                <w:rFonts w:ascii="Arial" w:hAnsi="Arial" w:cs="Arial"/>
+                <w:sz w:val="24"/>
+                <w:szCs w:val="24"/>
+              </w:rPr>
+              <w:t>no botão “</w:t>
+            </w:r>
+            <w:r>
+              <w:rPr>
+                <w:rFonts w:ascii="Arial" w:hAnsi="Arial" w:cs="Arial"/>
+                <w:sz w:val="24"/>
+                <w:szCs w:val="24"/>
+              </w:rPr>
+              <w:t>Fazer login</w:t>
+            </w:r>
+            <w:r>
+              <w:rPr>
+                <w:rFonts w:ascii="Arial" w:hAnsi="Arial" w:cs="Arial"/>
+                <w:sz w:val="24"/>
+                <w:szCs w:val="24"/>
+              </w:rPr>
+              <w:t>”.</w:t>
+            </w:r>
+          </w:p>
+        </w:tc>
+        <w:tc>
+          <w:tcPr>
+            <w:tcW w:w="1742" w:type="dxa"/>
+          </w:tcPr>
+          <w:p>
+            <w:pPr>
+              <w:spacing w:before="240" w:line="360" w:lineRule="auto"/>
+              <w:jc w:val="center"/>
+              <w:rPr>
+                <w:rFonts w:ascii="Arial" w:hAnsi="Arial" w:cs="Arial"/>
+                <w:sz w:val="24"/>
+                <w:szCs w:val="24"/>
+              </w:rPr>
+            </w:pPr>
+            <w:r>
+              <w:rPr>
+                <w:rFonts w:ascii="Arial" w:hAnsi="Arial" w:cs="Arial"/>
+                <w:sz w:val="24"/>
+                <w:szCs w:val="24"/>
+              </w:rPr>
+              <w:t xml:space="preserve">A tela </w:t>
+            </w:r>
+            <w:r>
+              <w:rPr>
+                <w:rFonts w:ascii="Arial" w:hAnsi="Arial" w:cs="Arial"/>
+                <w:i/>
+                <w:sz w:val="24"/>
+                <w:szCs w:val="24"/>
+              </w:rPr>
+              <w:t>Homepage</w:t>
+            </w:r>
+          </w:p>
+          <w:p>
+            <w:pPr>
+              <w:spacing w:before="240" w:line="360" w:lineRule="auto"/>
+              <w:jc w:val="center"/>
+              <w:rPr>
+                <w:rFonts w:ascii="Arial" w:hAnsi="Arial" w:cs="Arial"/>
+                <w:sz w:val="24"/>
+                <w:szCs w:val="24"/>
+              </w:rPr>
+            </w:pPr>
+            <w:r>
+              <w:rPr>
+                <w:rFonts w:ascii="Arial" w:hAnsi="Arial" w:cs="Arial"/>
+                <w:sz w:val="24"/>
+                <w:szCs w:val="24"/>
+              </w:rPr>
+              <w:t>da aplicação</w:t>
+            </w:r>
+          </w:p>
+          <w:p>
+            <w:pPr>
+              <w:spacing w:before="240" w:line="360" w:lineRule="auto"/>
+              <w:jc w:val="center"/>
+              <w:rPr>
+                <w:rFonts w:ascii="Arial" w:hAnsi="Arial" w:cs="Arial"/>
+                <w:sz w:val="24"/>
+                <w:szCs w:val="24"/>
+              </w:rPr>
+            </w:pPr>
+            <w:r>
+              <w:rPr>
+                <w:rFonts w:ascii="Arial" w:hAnsi="Arial" w:cs="Arial"/>
+                <w:sz w:val="24"/>
+                <w:szCs w:val="24"/>
+              </w:rPr>
+              <w:t>deve ser aberta.</w:t>
+            </w:r>
+          </w:p>
+        </w:tc>
+        <w:tc>
+          <w:tcPr>
+            <w:tcW w:w="1742" w:type="dxa"/>
+          </w:tcPr>
+          <w:p>
+            <w:pPr>
+              <w:spacing w:before="240" w:line="360" w:lineRule="auto"/>
+              <w:jc w:val="center"/>
+              <w:rPr>
+                <w:rFonts w:ascii="Arial" w:hAnsi="Arial" w:cs="Arial"/>
+                <w:sz w:val="24"/>
+                <w:szCs w:val="24"/>
+              </w:rPr>
+            </w:pPr>
+            <w:r>
+              <w:rPr>
+                <w:rFonts w:ascii="Arial" w:hAnsi="Arial" w:cs="Arial"/>
+                <w:sz w:val="24"/>
+                <w:szCs w:val="24"/>
+              </w:rPr>
+              <w:t xml:space="preserve">A tela </w:t>
+            </w:r>
+            <w:r>
+              <w:rPr>
+                <w:rFonts w:ascii="Arial" w:hAnsi="Arial" w:cs="Arial"/>
+                <w:i/>
+                <w:sz w:val="24"/>
+                <w:szCs w:val="24"/>
+              </w:rPr>
+              <w:t>Homepage</w:t>
+            </w:r>
+            <w:r>
+              <w:rPr>
+                <w:rFonts w:ascii="Arial" w:hAnsi="Arial" w:cs="Arial"/>
+                <w:sz w:val="24"/>
+                <w:szCs w:val="24"/>
+              </w:rPr>
+              <w:t xml:space="preserve"> da</w:t>
+            </w:r>
+          </w:p>
+          <w:p>
+            <w:pPr>
+              <w:spacing w:before="240" w:line="360" w:lineRule="auto"/>
+              <w:jc w:val="center"/>
+              <w:rPr>
+                <w:rFonts w:ascii="Arial" w:hAnsi="Arial" w:cs="Arial"/>
+                <w:sz w:val="24"/>
+                <w:szCs w:val="24"/>
+              </w:rPr>
+            </w:pPr>
+            <w:r>
+              <w:rPr>
+                <w:rFonts w:ascii="Arial" w:hAnsi="Arial" w:cs="Arial"/>
+                <w:sz w:val="24"/>
+                <w:szCs w:val="24"/>
+              </w:rPr>
+              <w:t>aplicação foi</w:t>
+            </w:r>
+          </w:p>
+          <w:p>
+            <w:pPr>
+              <w:spacing w:before="240" w:line="360" w:lineRule="auto"/>
+              <w:jc w:val="center"/>
+              <w:rPr>
+                <w:rFonts w:ascii="Arial" w:hAnsi="Arial" w:cs="Arial"/>
+                <w:sz w:val="24"/>
+                <w:szCs w:val="24"/>
+              </w:rPr>
+            </w:pPr>
+            <w:r>
+              <w:rPr>
+                <w:rFonts w:ascii="Arial" w:hAnsi="Arial" w:cs="Arial"/>
+                <w:sz w:val="24"/>
+                <w:szCs w:val="24"/>
+              </w:rPr>
+              <w:t>aberta</w:t>
+            </w:r>
+          </w:p>
+        </w:tc>
+        <w:tc>
+          <w:tcPr>
+            <w:tcW w:w="1742" w:type="dxa"/>
+          </w:tcPr>
+          <w:p>
+            <w:pPr>
+              <w:spacing w:before="240" w:line="360" w:lineRule="auto"/>
+              <w:jc w:val="center"/>
+              <w:rPr>
+                <w:rFonts w:ascii="Arial" w:hAnsi="Arial" w:cs="Arial"/>
+                <w:sz w:val="24"/>
+                <w:szCs w:val="24"/>
+              </w:rPr>
+            </w:pPr>
+            <w:r>
+              <w:rPr>
+                <w:rFonts w:ascii="Arial" w:hAnsi="Arial" w:cs="Arial"/>
+                <w:sz w:val="24"/>
+                <w:szCs w:val="24"/>
+              </w:rPr>
+              <w:t>PASS</w:t>
+            </w:r>
           </w:p>
         </w:tc>
         <w:tc>
@@ -1259,6 +1680,8 @@
                 <w:szCs w:val="24"/>
               </w:rPr>
             </w:pPr>
+            <w:bookmarkStart w:id="0" w:name="_GoBack"/>
+            <w:bookmarkEnd w:id="0"/>
           </w:p>
         </w:tc>
         <w:tc>
@@ -2381,81 +2804,6 @@
 
 <file path=word/footer1.xml><?xml version="1.0" encoding="utf-8"?>
 <w:ftr xmlns:wpc="http://schemas.microsoft.com/office/word/2010/wordprocessingCanvas" xmlns:cx="http://schemas.microsoft.com/office/drawing/2014/chartex" xmlns:cx1="http://schemas.microsoft.com/office/drawing/2015/9/8/chartex" xmlns:cx2="http://schemas.microsoft.com/office/drawing/2015/10/21/chartex" xmlns:cx3="http://schemas.microsoft.com/office/drawing/2016/5/9/chartex" xmlns:cx4="http://schemas.microsoft.com/office/drawing/2016/5/10/chartex" xmlns:cx5="http://schemas.microsoft.com/office/drawing/2016/5/11/chartex" xmlns:cx6="http://schemas.microsoft.com/office/drawing/2016/5/12/chartex" xmlns:cx7="http://schemas.microsoft.com/office/drawing/2016/5/13/chartex" xmlns:cx8="http://schemas.microsoft.com/office/drawing/2016/5/14/chartex" xmlns:mc="http://schemas.openxmlformats.org/markup-compatibility/2006" xmlns:aink="http://schemas.microsoft.com/office/drawing/2016/ink" xmlns:am3d="http://schemas.microsoft.com/office/drawing/2017/model3d" xmlns:o="urn:schemas-microsoft-com:office:office" xmlns:r="http://schemas.openxmlformats.org/officeDocument/2006/relationships" xmlns:m="http://schemas.openxmlformats.org/officeDocument/2006/math" xmlns:v="urn:schemas-microsoft-com:vml" xmlns:wp14="http://schemas.microsoft.com/office/word/2010/wordprocessingDrawing" xmlns:wp="http://schemas.openxmlformats.org/drawingml/2006/wordprocessingDrawing" xmlns:w10="urn:schemas-microsoft-com:office:word" xmlns:w="http://schemas.openxmlformats.org/wordprocessingml/2006/main" xmlns:w14="http://schemas.microsoft.com/office/word/2010/wordml" xmlns:w15="http://schemas.microsoft.com/office/word/2012/wordml" xmlns:w16cid="http://schemas.microsoft.com/office/word/2016/wordml/cid" xmlns:w16se="http://schemas.microsoft.com/office/word/2015/wordml/symex" xmlns:wpg="http://schemas.microsoft.com/office/word/2010/wordprocessingGroup" xmlns:wpi="http://schemas.microsoft.com/office/word/2010/wordprocessingInk" xmlns:wne="http://schemas.microsoft.com/office/word/2006/wordml" xmlns:wps="http://schemas.microsoft.com/office/word/2010/wordprocessingShape" mc:Ignorable="w14 w15 w16se w16cid wp14">
-  <w:sdt>
-    <w:sdtPr>
-      <w:rPr>
-        <w:rFonts w:ascii="Arial" w:hAnsi="Arial" w:cs="Arial"/>
-        <w:b/>
-        <w:sz w:val="24"/>
-        <w:szCs w:val="24"/>
-      </w:rPr>
-      <w:id w:val="1864327166"/>
-      <w:docPartObj>
-        <w:docPartGallery w:val="Page Numbers (Bottom of Page)"/>
-        <w:docPartUnique/>
-      </w:docPartObj>
-    </w:sdtPr>
-    <w:sdtEndPr/>
-    <w:sdtContent>
-      <w:p>
-        <w:pPr>
-          <w:pStyle w:val="Rodap"/>
-          <w:jc w:val="center"/>
-          <w:rPr>
-            <w:rFonts w:ascii="Arial" w:hAnsi="Arial" w:cs="Arial"/>
-            <w:b/>
-            <w:sz w:val="24"/>
-            <w:szCs w:val="24"/>
-          </w:rPr>
-        </w:pPr>
-        <w:r>
-          <w:rPr>
-            <w:rFonts w:ascii="Arial" w:hAnsi="Arial" w:cs="Arial"/>
-            <w:b/>
-            <w:sz w:val="24"/>
-            <w:szCs w:val="24"/>
-          </w:rPr>
-          <w:fldChar w:fldCharType="begin"/>
-        </w:r>
-        <w:r>
-          <w:rPr>
-            <w:rFonts w:ascii="Arial" w:hAnsi="Arial" w:cs="Arial"/>
-            <w:b/>
-            <w:sz w:val="24"/>
-            <w:szCs w:val="24"/>
-          </w:rPr>
-          <w:instrText>PAGE   \* MERGEFORMAT</w:instrText>
-        </w:r>
-        <w:r>
-          <w:rPr>
-            <w:rFonts w:ascii="Arial" w:hAnsi="Arial" w:cs="Arial"/>
-            <w:b/>
-            <w:sz w:val="24"/>
-            <w:szCs w:val="24"/>
-          </w:rPr>
-          <w:fldChar w:fldCharType="separate"/>
-        </w:r>
-        <w:r>
-          <w:rPr>
-            <w:rFonts w:ascii="Arial" w:hAnsi="Arial" w:cs="Arial"/>
-            <w:b/>
-            <w:sz w:val="24"/>
-            <w:szCs w:val="24"/>
-          </w:rPr>
-          <w:t>2</w:t>
-        </w:r>
-        <w:r>
-          <w:rPr>
-            <w:rFonts w:ascii="Arial" w:hAnsi="Arial" w:cs="Arial"/>
-            <w:b/>
-            <w:sz w:val="24"/>
-            <w:szCs w:val="24"/>
-          </w:rPr>
-          <w:fldChar w:fldCharType="end"/>
-        </w:r>
-      </w:p>
-    </w:sdtContent>
-  </w:sdt>
   <w:p>
     <w:pPr>
       <w:pStyle w:val="Rodap"/>
@@ -2467,34 +2815,6 @@
         <w:szCs w:val="24"/>
       </w:rPr>
     </w:pPr>
-    <w:r>
-      <w:rPr>
-        <w:rFonts w:ascii="Arial" w:hAnsi="Arial" w:cs="Arial"/>
-        <w:b/>
-        <w:sz w:val="24"/>
-        <w:szCs w:val="24"/>
-      </w:rPr>
-      <w:t>Versão do manual: 1.0</w:t>
-    </w:r>
-    <w:r>
-      <w:rPr>
-        <w:rFonts w:ascii="Arial" w:hAnsi="Arial" w:cs="Arial"/>
-        <w:b/>
-        <w:sz w:val="24"/>
-        <w:szCs w:val="24"/>
-      </w:rPr>
-      <w:tab/>
-    </w:r>
-    <w:r>
-      <w:rPr>
-        <w:rFonts w:ascii="Arial" w:hAnsi="Arial" w:cs="Arial"/>
-        <w:b/>
-        <w:sz w:val="24"/>
-        <w:szCs w:val="24"/>
-      </w:rPr>
-      <w:tab/>
-      <w:t>Data de criação: 20/10/2022</w:t>
-    </w:r>
   </w:p>
 </w:ftr>
 </file>
@@ -2617,79 +2937,10 @@
       </w:rPr>
     </w:pPr>
     <w:r>
-      <w:rPr>
-        <w:noProof/>
-      </w:rPr>
-      <w:drawing>
-        <wp:anchor distT="0" distB="0" distL="114300" distR="114300" simplePos="0" relativeHeight="251658240" behindDoc="0" locked="0" layoutInCell="1" allowOverlap="1">
-          <wp:simplePos x="0" y="0"/>
-          <wp:positionH relativeFrom="margin">
-            <wp:posOffset>-575310</wp:posOffset>
-          </wp:positionH>
-          <wp:positionV relativeFrom="topMargin">
-            <wp:posOffset>238125</wp:posOffset>
-          </wp:positionV>
-          <wp:extent cx="1371600" cy="564515"/>
-          <wp:effectExtent l="0" t="0" r="0" b="6985"/>
-          <wp:wrapSquare wrapText="bothSides"/>
-          <wp:docPr id="1" name="Imagem 1"/>
-          <wp:cNvGraphicFramePr>
-            <a:graphicFrameLocks xmlns:a="http://schemas.openxmlformats.org/drawingml/2006/main" noChangeAspect="1"/>
-          </wp:cNvGraphicFramePr>
-          <a:graphic xmlns:a="http://schemas.openxmlformats.org/drawingml/2006/main">
-            <a:graphicData uri="http://schemas.openxmlformats.org/drawingml/2006/picture">
-              <pic:pic xmlns:pic="http://schemas.openxmlformats.org/drawingml/2006/picture">
-                <pic:nvPicPr>
-                  <pic:cNvPr id="1" name="logo_RGB.png"/>
-                  <pic:cNvPicPr/>
-                </pic:nvPicPr>
-                <pic:blipFill>
-                  <a:blip r:embed="rId1">
-                    <a:extLst>
-                      <a:ext uri="{28A0092B-C50C-407E-A947-70E740481C1C}">
-                        <a14:useLocalDpi xmlns:a14="http://schemas.microsoft.com/office/drawing/2010/main" val="0"/>
-                      </a:ext>
-                    </a:extLst>
-                  </a:blip>
-                  <a:stretch>
-                    <a:fillRect/>
-                  </a:stretch>
-                </pic:blipFill>
-                <pic:spPr>
-                  <a:xfrm>
-                    <a:off x="0" y="0"/>
-                    <a:ext cx="1371600" cy="564515"/>
-                  </a:xfrm>
-                  <a:prstGeom prst="rect">
-                    <a:avLst/>
-                  </a:prstGeom>
-                </pic:spPr>
-              </pic:pic>
-            </a:graphicData>
-          </a:graphic>
-          <wp14:sizeRelH relativeFrom="margin">
-            <wp14:pctWidth>0</wp14:pctWidth>
-          </wp14:sizeRelH>
-          <wp14:sizeRelV relativeFrom="margin">
-            <wp14:pctHeight>0</wp14:pctHeight>
-          </wp14:sizeRelV>
-        </wp:anchor>
-      </w:drawing>
-    </w:r>
-    <w:r>
       <w:tab/>
     </w:r>
     <w:r>
       <w:tab/>
-    </w:r>
-    <w:r>
-      <w:rPr>
-        <w:rFonts w:ascii="Arial" w:hAnsi="Arial" w:cs="Arial"/>
-        <w:b/>
-        <w:sz w:val="24"/>
-        <w:szCs w:val="24"/>
-      </w:rPr>
-      <w:t>VitaHealth</w:t>
     </w:r>
   </w:p>
 </w:hdr>
@@ -3982,7 +4233,7 @@
 </file>
 
 <file path=customXml/itemProps1.xml><?xml version="1.0" encoding="utf-8"?>
-<ds:datastoreItem xmlns:ds="http://schemas.openxmlformats.org/officeDocument/2006/customXml" ds:itemID="{74B7DCF5-8977-4A0F-854B-F8A25543EFE7}">
+<ds:datastoreItem xmlns:ds="http://schemas.openxmlformats.org/officeDocument/2006/customXml" ds:itemID="{BF0F7160-6EB0-4677-B10F-9D8E73B1FC45}">
   <ds:schemaRefs>
     <ds:schemaRef ds:uri="http://schemas.openxmlformats.org/officeDocument/2006/bibliography"/>
   </ds:schemaRefs>

</xml_diff>

<commit_message>
Adicionou-se mais 5 casos de teste no relatório
Adicionou-se mais 5 casos, esses mais voltados para o carregamento interno da aplicação
</commit_message>
<xml_diff>
--- a/relatorio_teste/Guilherme_Samuel_dos_Santos_SP_Relatorio_de_Teste.docx
+++ b/relatorio_teste/Guilherme_Samuel_dos_Santos_SP_Relatorio_de_Teste.docx
@@ -244,12 +244,12 @@
         <w:tblLook w:val="04A0" w:firstRow="1" w:lastRow="0" w:firstColumn="1" w:lastColumn="0" w:noHBand="0" w:noVBand="1"/>
       </w:tblPr>
       <w:tblGrid>
-        <w:gridCol w:w="1683"/>
-        <w:gridCol w:w="1718"/>
+        <w:gridCol w:w="1681"/>
+        <w:gridCol w:w="1726"/>
         <w:gridCol w:w="1924"/>
-        <w:gridCol w:w="1726"/>
-        <w:gridCol w:w="1681"/>
-        <w:gridCol w:w="1718"/>
+        <w:gridCol w:w="1725"/>
+        <w:gridCol w:w="1677"/>
+        <w:gridCol w:w="1717"/>
       </w:tblGrid>
       <w:tr>
         <w:trPr>
@@ -513,39 +513,7 @@
                 <w:sz w:val="24"/>
                 <w:szCs w:val="24"/>
               </w:rPr>
-              <w:t xml:space="preserve">O cadastro </w:t>
-            </w:r>
-            <w:r>
-              <w:rPr>
-                <w:rFonts w:ascii="Arial" w:hAnsi="Arial" w:cs="Arial"/>
-                <w:sz w:val="24"/>
-                <w:szCs w:val="24"/>
-              </w:rPr>
-              <w:t>foi</w:t>
-            </w:r>
-            <w:r>
-              <w:rPr>
-                <w:rFonts w:ascii="Arial" w:hAnsi="Arial" w:cs="Arial"/>
-                <w:sz w:val="24"/>
-                <w:szCs w:val="24"/>
-              </w:rPr>
-              <w:t xml:space="preserve"> realizado e </w:t>
-            </w:r>
-            <w:r>
-              <w:rPr>
-                <w:rFonts w:ascii="Arial" w:hAnsi="Arial" w:cs="Arial"/>
-                <w:sz w:val="24"/>
-                <w:szCs w:val="24"/>
-              </w:rPr>
-              <w:t>abriu</w:t>
-            </w:r>
-            <w:r>
-              <w:rPr>
-                <w:rFonts w:ascii="Arial" w:hAnsi="Arial" w:cs="Arial"/>
-                <w:sz w:val="24"/>
-                <w:szCs w:val="24"/>
-              </w:rPr>
-              <w:t xml:space="preserve"> a tela de primeiro acesso</w:t>
+              <w:t>O cadastro foi realizado e abriu a tela de primeiro acesso</w:t>
             </w:r>
             <w:r>
               <w:rPr>
@@ -630,15 +598,7 @@
                 <w:sz w:val="24"/>
                 <w:szCs w:val="24"/>
               </w:rPr>
-              <w:t>CT_0</w:t>
-            </w:r>
-            <w:r>
-              <w:rPr>
-                <w:rFonts w:ascii="Arial" w:hAnsi="Arial" w:cs="Arial"/>
-                <w:sz w:val="24"/>
-                <w:szCs w:val="24"/>
-              </w:rPr>
-              <w:t>2</w:t>
+              <w:t>CT_02</w:t>
             </w:r>
           </w:p>
         </w:tc>
@@ -787,15 +747,7 @@
                 <w:sz w:val="24"/>
                 <w:szCs w:val="24"/>
               </w:rPr>
-              <w:t>CT_0</w:t>
-            </w:r>
-            <w:r>
-              <w:rPr>
-                <w:rFonts w:ascii="Arial" w:hAnsi="Arial" w:cs="Arial"/>
-                <w:sz w:val="24"/>
-                <w:szCs w:val="24"/>
-              </w:rPr>
-              <w:t>3</w:t>
+              <w:t>CT_03</w:t>
             </w:r>
           </w:p>
         </w:tc>
@@ -980,15 +932,7 @@
                 <w:sz w:val="24"/>
                 <w:szCs w:val="24"/>
               </w:rPr>
-              <w:t>CT_0</w:t>
-            </w:r>
-            <w:r>
-              <w:rPr>
-                <w:rFonts w:ascii="Arial" w:hAnsi="Arial" w:cs="Arial"/>
-                <w:sz w:val="24"/>
-                <w:szCs w:val="24"/>
-              </w:rPr>
-              <w:t>4</w:t>
+              <w:t>CT_04</w:t>
             </w:r>
           </w:p>
         </w:tc>
@@ -1158,15 +1102,7 @@
                 <w:szCs w:val="24"/>
               </w:rPr>
               <w:lastRenderedPageBreak/>
-              <w:t>CT_0</w:t>
-            </w:r>
-            <w:r>
-              <w:rPr>
-                <w:rFonts w:ascii="Arial" w:hAnsi="Arial" w:cs="Arial"/>
-                <w:sz w:val="24"/>
-                <w:szCs w:val="24"/>
-              </w:rPr>
-              <w:t>5</w:t>
+              <w:t>CT_05</w:t>
             </w:r>
           </w:p>
         </w:tc>
@@ -1238,15 +1174,7 @@
                 <w:sz w:val="24"/>
                 <w:szCs w:val="24"/>
               </w:rPr>
-              <w:t>O botão foi pressionado e</w:t>
-            </w:r>
-            <w:r>
-              <w:rPr>
-                <w:rFonts w:ascii="Arial" w:hAnsi="Arial" w:cs="Arial"/>
-                <w:sz w:val="24"/>
-                <w:szCs w:val="24"/>
-              </w:rPr>
-              <w:t xml:space="preserve"> executou o cronômetro</w:t>
+              <w:t>O botão foi pressionado e executou o cronômetro</w:t>
             </w:r>
           </w:p>
         </w:tc>
@@ -1323,15 +1251,7 @@
                 <w:sz w:val="24"/>
                 <w:szCs w:val="24"/>
               </w:rPr>
-              <w:t>CT_0</w:t>
-            </w:r>
-            <w:r>
-              <w:rPr>
-                <w:rFonts w:ascii="Arial" w:hAnsi="Arial" w:cs="Arial"/>
-                <w:sz w:val="24"/>
-                <w:szCs w:val="24"/>
-              </w:rPr>
-              <w:t>6</w:t>
+              <w:t>CT_06</w:t>
             </w:r>
           </w:p>
         </w:tc>
@@ -1462,17 +1382,15 @@
               </w:rPr>
               <w:t>Homepage</w:t>
             </w:r>
-          </w:p>
-          <w:p>
-            <w:pPr>
-              <w:spacing w:before="240" w:line="360" w:lineRule="auto"/>
-              <w:jc w:val="center"/>
-              <w:rPr>
-                <w:rFonts w:ascii="Arial" w:hAnsi="Arial" w:cs="Arial"/>
-                <w:sz w:val="24"/>
-                <w:szCs w:val="24"/>
-              </w:rPr>
-            </w:pPr>
+            <w:r>
+              <w:rPr>
+                <w:rFonts w:ascii="Arial" w:hAnsi="Arial" w:cs="Arial"/>
+                <w:i/>
+                <w:sz w:val="24"/>
+                <w:szCs w:val="24"/>
+              </w:rPr>
+              <w:t xml:space="preserve"> </w:t>
+            </w:r>
             <w:r>
               <w:rPr>
                 <w:rFonts w:ascii="Arial" w:hAnsi="Arial" w:cs="Arial"/>
@@ -1481,17 +1399,14 @@
               </w:rPr>
               <w:t>da aplicação</w:t>
             </w:r>
-          </w:p>
-          <w:p>
-            <w:pPr>
-              <w:spacing w:before="240" w:line="360" w:lineRule="auto"/>
-              <w:jc w:val="center"/>
-              <w:rPr>
-                <w:rFonts w:ascii="Arial" w:hAnsi="Arial" w:cs="Arial"/>
-                <w:sz w:val="24"/>
-                <w:szCs w:val="24"/>
-              </w:rPr>
-            </w:pPr>
+            <w:r>
+              <w:rPr>
+                <w:rFonts w:ascii="Arial" w:hAnsi="Arial" w:cs="Arial"/>
+                <w:sz w:val="24"/>
+                <w:szCs w:val="24"/>
+              </w:rPr>
+              <w:t xml:space="preserve"> </w:t>
+            </w:r>
             <w:r>
               <w:rPr>
                 <w:rFonts w:ascii="Arial" w:hAnsi="Arial" w:cs="Arial"/>
@@ -1541,17 +1456,14 @@
               </w:rPr>
               <w:t xml:space="preserve"> da</w:t>
             </w:r>
-          </w:p>
-          <w:p>
-            <w:pPr>
-              <w:spacing w:before="240" w:line="360" w:lineRule="auto"/>
-              <w:jc w:val="center"/>
-              <w:rPr>
-                <w:rFonts w:ascii="Arial" w:hAnsi="Arial" w:cs="Arial"/>
-                <w:sz w:val="24"/>
-                <w:szCs w:val="24"/>
-              </w:rPr>
-            </w:pPr>
+            <w:r>
+              <w:rPr>
+                <w:rFonts w:ascii="Arial" w:hAnsi="Arial" w:cs="Arial"/>
+                <w:sz w:val="24"/>
+                <w:szCs w:val="24"/>
+              </w:rPr>
+              <w:t xml:space="preserve"> </w:t>
+            </w:r>
             <w:r>
               <w:rPr>
                 <w:rFonts w:ascii="Arial" w:hAnsi="Arial" w:cs="Arial"/>
@@ -1560,17 +1472,14 @@
               </w:rPr>
               <w:t>aplicação foi</w:t>
             </w:r>
-          </w:p>
-          <w:p>
-            <w:pPr>
-              <w:spacing w:before="240" w:line="360" w:lineRule="auto"/>
-              <w:jc w:val="center"/>
-              <w:rPr>
-                <w:rFonts w:ascii="Arial" w:hAnsi="Arial" w:cs="Arial"/>
-                <w:sz w:val="24"/>
-                <w:szCs w:val="24"/>
-              </w:rPr>
-            </w:pPr>
+            <w:r>
+              <w:rPr>
+                <w:rFonts w:ascii="Arial" w:hAnsi="Arial" w:cs="Arial"/>
+                <w:sz w:val="24"/>
+                <w:szCs w:val="24"/>
+              </w:rPr>
+              <w:t xml:space="preserve"> </w:t>
+            </w:r>
             <w:r>
               <w:rPr>
                 <w:rFonts w:ascii="Arial" w:hAnsi="Arial" w:cs="Arial"/>
@@ -1640,29 +1549,21 @@
           </w:tcPr>
           <w:p>
             <w:pPr>
-              <w:spacing w:line="360" w:lineRule="auto"/>
-              <w:jc w:val="center"/>
-              <w:rPr>
-                <w:rFonts w:ascii="Arial" w:hAnsi="Arial" w:cs="Arial"/>
-                <w:sz w:val="24"/>
-                <w:szCs w:val="24"/>
-              </w:rPr>
-            </w:pPr>
-            <w:r>
-              <w:rPr>
-                <w:rFonts w:ascii="Arial" w:hAnsi="Arial" w:cs="Arial"/>
-                <w:sz w:val="24"/>
-                <w:szCs w:val="24"/>
-              </w:rPr>
-              <w:t>CT_0</w:t>
-            </w:r>
-            <w:r>
-              <w:rPr>
-                <w:rFonts w:ascii="Arial" w:hAnsi="Arial" w:cs="Arial"/>
-                <w:sz w:val="24"/>
-                <w:szCs w:val="24"/>
-              </w:rPr>
-              <w:t>7</w:t>
+              <w:spacing w:before="240" w:line="360" w:lineRule="auto"/>
+              <w:jc w:val="center"/>
+              <w:rPr>
+                <w:rFonts w:ascii="Arial" w:hAnsi="Arial" w:cs="Arial"/>
+                <w:sz w:val="24"/>
+                <w:szCs w:val="24"/>
+              </w:rPr>
+            </w:pPr>
+            <w:r>
+              <w:rPr>
+                <w:rFonts w:ascii="Arial" w:hAnsi="Arial" w:cs="Arial"/>
+                <w:sz w:val="24"/>
+                <w:szCs w:val="24"/>
+              </w:rPr>
+              <w:t>CT_07</w:t>
             </w:r>
           </w:p>
         </w:tc>
@@ -1672,64 +1573,112 @@
           </w:tcPr>
           <w:p>
             <w:pPr>
-              <w:spacing w:line="360" w:lineRule="auto"/>
-              <w:jc w:val="center"/>
-              <w:rPr>
-                <w:rFonts w:ascii="Arial" w:hAnsi="Arial" w:cs="Arial"/>
-                <w:sz w:val="24"/>
-                <w:szCs w:val="24"/>
-              </w:rPr>
-            </w:pPr>
-            <w:bookmarkStart w:id="0" w:name="_GoBack"/>
-            <w:bookmarkEnd w:id="0"/>
-          </w:p>
-        </w:tc>
-        <w:tc>
-          <w:tcPr>
-            <w:tcW w:w="1742" w:type="dxa"/>
-          </w:tcPr>
-          <w:p>
-            <w:pPr>
-              <w:spacing w:line="360" w:lineRule="auto"/>
-              <w:jc w:val="center"/>
-              <w:rPr>
-                <w:rFonts w:ascii="Arial" w:hAnsi="Arial" w:cs="Arial"/>
-                <w:sz w:val="24"/>
-                <w:szCs w:val="24"/>
-              </w:rPr>
-            </w:pPr>
-          </w:p>
-        </w:tc>
-        <w:tc>
-          <w:tcPr>
-            <w:tcW w:w="1742" w:type="dxa"/>
-          </w:tcPr>
-          <w:p>
-            <w:pPr>
-              <w:spacing w:line="360" w:lineRule="auto"/>
-              <w:jc w:val="center"/>
-              <w:rPr>
-                <w:rFonts w:ascii="Arial" w:hAnsi="Arial" w:cs="Arial"/>
-                <w:sz w:val="24"/>
-                <w:szCs w:val="24"/>
-              </w:rPr>
-            </w:pPr>
-          </w:p>
-        </w:tc>
-        <w:tc>
-          <w:tcPr>
-            <w:tcW w:w="1742" w:type="dxa"/>
-          </w:tcPr>
-          <w:p>
-            <w:pPr>
-              <w:spacing w:line="360" w:lineRule="auto"/>
-              <w:jc w:val="center"/>
-              <w:rPr>
-                <w:rFonts w:ascii="Arial" w:hAnsi="Arial" w:cs="Arial"/>
-                <w:sz w:val="24"/>
-                <w:szCs w:val="24"/>
-              </w:rPr>
-            </w:pPr>
+              <w:spacing w:before="240" w:line="360" w:lineRule="auto"/>
+              <w:jc w:val="center"/>
+              <w:rPr>
+                <w:rFonts w:ascii="Arial" w:hAnsi="Arial" w:cs="Arial"/>
+                <w:sz w:val="24"/>
+                <w:szCs w:val="24"/>
+              </w:rPr>
+            </w:pPr>
+            <w:r>
+              <w:rPr>
+                <w:rFonts w:ascii="Arial" w:hAnsi="Arial" w:cs="Arial"/>
+                <w:sz w:val="24"/>
+                <w:szCs w:val="24"/>
+              </w:rPr>
+              <w:t xml:space="preserve">Transições entre as telas: cada nova tela acessada, coloca-se uma transição </w:t>
+            </w:r>
+          </w:p>
+        </w:tc>
+        <w:tc>
+          <w:tcPr>
+            <w:tcW w:w="1742" w:type="dxa"/>
+          </w:tcPr>
+          <w:p>
+            <w:pPr>
+              <w:spacing w:before="240" w:line="360" w:lineRule="auto"/>
+              <w:jc w:val="center"/>
+              <w:rPr>
+                <w:rFonts w:ascii="Arial" w:hAnsi="Arial" w:cs="Arial"/>
+                <w:sz w:val="24"/>
+                <w:szCs w:val="24"/>
+              </w:rPr>
+            </w:pPr>
+            <w:r>
+              <w:rPr>
+                <w:rFonts w:ascii="Arial" w:hAnsi="Arial" w:cs="Arial"/>
+                <w:sz w:val="24"/>
+                <w:szCs w:val="24"/>
+              </w:rPr>
+              <w:t>Deve-se detectar quando houve troca de página (</w:t>
+            </w:r>
+            <w:proofErr w:type="spellStart"/>
+            <w:r>
+              <w:rPr>
+                <w:rFonts w:ascii="Arial" w:hAnsi="Arial" w:cs="Arial"/>
+                <w:sz w:val="24"/>
+                <w:szCs w:val="24"/>
+              </w:rPr>
+              <w:t>MaterialPage</w:t>
+            </w:r>
+            <w:proofErr w:type="spellEnd"/>
+            <w:r>
+              <w:rPr>
+                <w:rFonts w:ascii="Arial" w:hAnsi="Arial" w:cs="Arial"/>
+                <w:sz w:val="24"/>
+                <w:szCs w:val="24"/>
+              </w:rPr>
+              <w:t>)</w:t>
+            </w:r>
+          </w:p>
+        </w:tc>
+        <w:tc>
+          <w:tcPr>
+            <w:tcW w:w="1742" w:type="dxa"/>
+          </w:tcPr>
+          <w:p>
+            <w:pPr>
+              <w:spacing w:before="240" w:line="360" w:lineRule="auto"/>
+              <w:jc w:val="center"/>
+              <w:rPr>
+                <w:rFonts w:ascii="Arial" w:hAnsi="Arial" w:cs="Arial"/>
+                <w:sz w:val="24"/>
+                <w:szCs w:val="24"/>
+              </w:rPr>
+            </w:pPr>
+            <w:r>
+              <w:rPr>
+                <w:rFonts w:ascii="Arial" w:hAnsi="Arial" w:cs="Arial"/>
+                <w:sz w:val="24"/>
+                <w:szCs w:val="24"/>
+              </w:rPr>
+              <w:t>Não foi detectado nenhuma transição</w:t>
+            </w:r>
+          </w:p>
+        </w:tc>
+        <w:tc>
+          <w:tcPr>
+            <w:tcW w:w="1742" w:type="dxa"/>
+          </w:tcPr>
+          <w:p>
+            <w:pPr>
+              <w:spacing w:before="240" w:line="360" w:lineRule="auto"/>
+              <w:jc w:val="center"/>
+              <w:rPr>
+                <w:rFonts w:ascii="Arial" w:hAnsi="Arial" w:cs="Arial"/>
+                <w:sz w:val="24"/>
+                <w:szCs w:val="24"/>
+              </w:rPr>
+            </w:pPr>
+            <w:r>
+              <w:rPr>
+                <w:rFonts w:ascii="Arial" w:hAnsi="Arial" w:cs="Arial"/>
+                <w:sz w:val="24"/>
+                <w:szCs w:val="24"/>
+              </w:rPr>
+              <w:t>NOT PASS</w:t>
+            </w:r>
           </w:p>
         </w:tc>
         <w:tc>
@@ -1767,29 +1716,21 @@
           </w:tcPr>
           <w:p>
             <w:pPr>
-              <w:spacing w:line="360" w:lineRule="auto"/>
-              <w:jc w:val="center"/>
-              <w:rPr>
-                <w:rFonts w:ascii="Arial" w:hAnsi="Arial" w:cs="Arial"/>
-                <w:sz w:val="24"/>
-                <w:szCs w:val="24"/>
-              </w:rPr>
-            </w:pPr>
-            <w:r>
-              <w:rPr>
-                <w:rFonts w:ascii="Arial" w:hAnsi="Arial" w:cs="Arial"/>
-                <w:sz w:val="24"/>
-                <w:szCs w:val="24"/>
-              </w:rPr>
-              <w:t>CT_0</w:t>
-            </w:r>
-            <w:r>
-              <w:rPr>
-                <w:rFonts w:ascii="Arial" w:hAnsi="Arial" w:cs="Arial"/>
-                <w:sz w:val="24"/>
-                <w:szCs w:val="24"/>
-              </w:rPr>
-              <w:t>8</w:t>
+              <w:spacing w:before="240" w:line="360" w:lineRule="auto"/>
+              <w:jc w:val="center"/>
+              <w:rPr>
+                <w:rFonts w:ascii="Arial" w:hAnsi="Arial" w:cs="Arial"/>
+                <w:sz w:val="24"/>
+                <w:szCs w:val="24"/>
+              </w:rPr>
+            </w:pPr>
+            <w:r>
+              <w:rPr>
+                <w:rFonts w:ascii="Arial" w:hAnsi="Arial" w:cs="Arial"/>
+                <w:sz w:val="24"/>
+                <w:szCs w:val="24"/>
+              </w:rPr>
+              <w:t>CT_08</w:t>
             </w:r>
           </w:p>
         </w:tc>
@@ -1799,62 +1740,94 @@
           </w:tcPr>
           <w:p>
             <w:pPr>
-              <w:spacing w:line="360" w:lineRule="auto"/>
-              <w:jc w:val="center"/>
-              <w:rPr>
-                <w:rFonts w:ascii="Arial" w:hAnsi="Arial" w:cs="Arial"/>
-                <w:sz w:val="24"/>
-                <w:szCs w:val="24"/>
-              </w:rPr>
-            </w:pPr>
-          </w:p>
-        </w:tc>
-        <w:tc>
-          <w:tcPr>
-            <w:tcW w:w="1742" w:type="dxa"/>
-          </w:tcPr>
-          <w:p>
-            <w:pPr>
-              <w:spacing w:line="360" w:lineRule="auto"/>
-              <w:jc w:val="center"/>
-              <w:rPr>
-                <w:rFonts w:ascii="Arial" w:hAnsi="Arial" w:cs="Arial"/>
-                <w:sz w:val="24"/>
-                <w:szCs w:val="24"/>
-              </w:rPr>
-            </w:pPr>
-          </w:p>
-        </w:tc>
-        <w:tc>
-          <w:tcPr>
-            <w:tcW w:w="1742" w:type="dxa"/>
-          </w:tcPr>
-          <w:p>
-            <w:pPr>
-              <w:spacing w:line="360" w:lineRule="auto"/>
-              <w:jc w:val="center"/>
-              <w:rPr>
-                <w:rFonts w:ascii="Arial" w:hAnsi="Arial" w:cs="Arial"/>
-                <w:sz w:val="24"/>
-                <w:szCs w:val="24"/>
-              </w:rPr>
-            </w:pPr>
-          </w:p>
-        </w:tc>
-        <w:tc>
-          <w:tcPr>
-            <w:tcW w:w="1742" w:type="dxa"/>
-          </w:tcPr>
-          <w:p>
-            <w:pPr>
-              <w:spacing w:line="360" w:lineRule="auto"/>
-              <w:jc w:val="center"/>
-              <w:rPr>
-                <w:rFonts w:ascii="Arial" w:hAnsi="Arial" w:cs="Arial"/>
-                <w:sz w:val="24"/>
-                <w:szCs w:val="24"/>
-              </w:rPr>
-            </w:pPr>
+              <w:spacing w:before="240" w:line="360" w:lineRule="auto"/>
+              <w:jc w:val="center"/>
+              <w:rPr>
+                <w:rFonts w:ascii="Arial" w:hAnsi="Arial" w:cs="Arial"/>
+                <w:sz w:val="24"/>
+                <w:szCs w:val="24"/>
+              </w:rPr>
+            </w:pPr>
+            <w:r>
+              <w:rPr>
+                <w:rFonts w:ascii="Arial" w:hAnsi="Arial" w:cs="Arial"/>
+                <w:sz w:val="24"/>
+                <w:szCs w:val="24"/>
+              </w:rPr>
+              <w:t>Tela de finalização: exibir dados do exercício realizado</w:t>
+            </w:r>
+          </w:p>
+        </w:tc>
+        <w:tc>
+          <w:tcPr>
+            <w:tcW w:w="1742" w:type="dxa"/>
+          </w:tcPr>
+          <w:p>
+            <w:pPr>
+              <w:spacing w:before="240" w:line="360" w:lineRule="auto"/>
+              <w:jc w:val="center"/>
+              <w:rPr>
+                <w:rFonts w:ascii="Arial" w:hAnsi="Arial" w:cs="Arial"/>
+                <w:sz w:val="24"/>
+                <w:szCs w:val="24"/>
+              </w:rPr>
+            </w:pPr>
+            <w:r>
+              <w:rPr>
+                <w:rFonts w:ascii="Arial" w:hAnsi="Arial" w:cs="Arial"/>
+                <w:sz w:val="24"/>
+                <w:szCs w:val="24"/>
+              </w:rPr>
+              <w:t>A tela deve mudar para a secção de resultados, cujos textos devem conter distância e tempo percorrido</w:t>
+            </w:r>
+          </w:p>
+        </w:tc>
+        <w:tc>
+          <w:tcPr>
+            <w:tcW w:w="1742" w:type="dxa"/>
+          </w:tcPr>
+          <w:p>
+            <w:pPr>
+              <w:spacing w:before="240" w:line="360" w:lineRule="auto"/>
+              <w:jc w:val="center"/>
+              <w:rPr>
+                <w:rFonts w:ascii="Arial" w:hAnsi="Arial" w:cs="Arial"/>
+                <w:sz w:val="24"/>
+                <w:szCs w:val="24"/>
+              </w:rPr>
+            </w:pPr>
+            <w:r>
+              <w:rPr>
+                <w:rFonts w:ascii="Arial" w:hAnsi="Arial" w:cs="Arial"/>
+                <w:sz w:val="24"/>
+                <w:szCs w:val="24"/>
+              </w:rPr>
+              <w:t>A tela mudou e os dados do exercício apareceram</w:t>
+            </w:r>
+          </w:p>
+        </w:tc>
+        <w:tc>
+          <w:tcPr>
+            <w:tcW w:w="1742" w:type="dxa"/>
+          </w:tcPr>
+          <w:p>
+            <w:pPr>
+              <w:spacing w:before="240" w:line="360" w:lineRule="auto"/>
+              <w:jc w:val="center"/>
+              <w:rPr>
+                <w:rFonts w:ascii="Arial" w:hAnsi="Arial" w:cs="Arial"/>
+                <w:sz w:val="24"/>
+                <w:szCs w:val="24"/>
+              </w:rPr>
+            </w:pPr>
+            <w:r>
+              <w:rPr>
+                <w:rFonts w:ascii="Arial" w:hAnsi="Arial" w:cs="Arial"/>
+                <w:sz w:val="24"/>
+                <w:szCs w:val="24"/>
+              </w:rPr>
+              <w:t>PASS</w:t>
+            </w:r>
           </w:p>
         </w:tc>
         <w:tc>
@@ -1892,29 +1865,22 @@
           </w:tcPr>
           <w:p>
             <w:pPr>
-              <w:spacing w:line="360" w:lineRule="auto"/>
-              <w:jc w:val="center"/>
-              <w:rPr>
-                <w:rFonts w:ascii="Arial" w:hAnsi="Arial" w:cs="Arial"/>
-                <w:sz w:val="24"/>
-                <w:szCs w:val="24"/>
-              </w:rPr>
-            </w:pPr>
-            <w:r>
-              <w:rPr>
-                <w:rFonts w:ascii="Arial" w:hAnsi="Arial" w:cs="Arial"/>
-                <w:sz w:val="24"/>
-                <w:szCs w:val="24"/>
-              </w:rPr>
-              <w:t>CT_0</w:t>
-            </w:r>
-            <w:r>
-              <w:rPr>
-                <w:rFonts w:ascii="Arial" w:hAnsi="Arial" w:cs="Arial"/>
-                <w:sz w:val="24"/>
-                <w:szCs w:val="24"/>
-              </w:rPr>
-              <w:t>9</w:t>
+              <w:spacing w:before="240" w:line="360" w:lineRule="auto"/>
+              <w:jc w:val="center"/>
+              <w:rPr>
+                <w:rFonts w:ascii="Arial" w:hAnsi="Arial" w:cs="Arial"/>
+                <w:sz w:val="24"/>
+                <w:szCs w:val="24"/>
+              </w:rPr>
+            </w:pPr>
+            <w:r>
+              <w:rPr>
+                <w:rFonts w:ascii="Arial" w:hAnsi="Arial" w:cs="Arial"/>
+                <w:sz w:val="24"/>
+                <w:szCs w:val="24"/>
+              </w:rPr>
+              <w:lastRenderedPageBreak/>
+              <w:t>CT_09</w:t>
             </w:r>
           </w:p>
         </w:tc>
@@ -1924,62 +1890,94 @@
           </w:tcPr>
           <w:p>
             <w:pPr>
-              <w:spacing w:line="360" w:lineRule="auto"/>
-              <w:jc w:val="center"/>
-              <w:rPr>
-                <w:rFonts w:ascii="Arial" w:hAnsi="Arial" w:cs="Arial"/>
-                <w:sz w:val="24"/>
-                <w:szCs w:val="24"/>
-              </w:rPr>
-            </w:pPr>
-          </w:p>
-        </w:tc>
-        <w:tc>
-          <w:tcPr>
-            <w:tcW w:w="1742" w:type="dxa"/>
-          </w:tcPr>
-          <w:p>
-            <w:pPr>
-              <w:spacing w:line="360" w:lineRule="auto"/>
-              <w:jc w:val="center"/>
-              <w:rPr>
-                <w:rFonts w:ascii="Arial" w:hAnsi="Arial" w:cs="Arial"/>
-                <w:sz w:val="24"/>
-                <w:szCs w:val="24"/>
-              </w:rPr>
-            </w:pPr>
-          </w:p>
-        </w:tc>
-        <w:tc>
-          <w:tcPr>
-            <w:tcW w:w="1742" w:type="dxa"/>
-          </w:tcPr>
-          <w:p>
-            <w:pPr>
-              <w:spacing w:line="360" w:lineRule="auto"/>
-              <w:jc w:val="center"/>
-              <w:rPr>
-                <w:rFonts w:ascii="Arial" w:hAnsi="Arial" w:cs="Arial"/>
-                <w:sz w:val="24"/>
-                <w:szCs w:val="24"/>
-              </w:rPr>
-            </w:pPr>
-          </w:p>
-        </w:tc>
-        <w:tc>
-          <w:tcPr>
-            <w:tcW w:w="1742" w:type="dxa"/>
-          </w:tcPr>
-          <w:p>
-            <w:pPr>
-              <w:spacing w:line="360" w:lineRule="auto"/>
-              <w:jc w:val="center"/>
-              <w:rPr>
-                <w:rFonts w:ascii="Arial" w:hAnsi="Arial" w:cs="Arial"/>
-                <w:sz w:val="24"/>
-                <w:szCs w:val="24"/>
-              </w:rPr>
-            </w:pPr>
+              <w:spacing w:before="240" w:line="360" w:lineRule="auto"/>
+              <w:jc w:val="center"/>
+              <w:rPr>
+                <w:rFonts w:ascii="Arial" w:hAnsi="Arial" w:cs="Arial"/>
+                <w:sz w:val="24"/>
+                <w:szCs w:val="24"/>
+              </w:rPr>
+            </w:pPr>
+            <w:r>
+              <w:rPr>
+                <w:rFonts w:ascii="Arial" w:hAnsi="Arial" w:cs="Arial"/>
+                <w:sz w:val="24"/>
+                <w:szCs w:val="24"/>
+              </w:rPr>
+              <w:t>Homepage: ao entrar, exibir foto do usuário</w:t>
+            </w:r>
+          </w:p>
+        </w:tc>
+        <w:tc>
+          <w:tcPr>
+            <w:tcW w:w="1742" w:type="dxa"/>
+          </w:tcPr>
+          <w:p>
+            <w:pPr>
+              <w:spacing w:before="240" w:line="360" w:lineRule="auto"/>
+              <w:jc w:val="center"/>
+              <w:rPr>
+                <w:rFonts w:ascii="Arial" w:hAnsi="Arial" w:cs="Arial"/>
+                <w:sz w:val="24"/>
+                <w:szCs w:val="24"/>
+              </w:rPr>
+            </w:pPr>
+            <w:r>
+              <w:rPr>
+                <w:rFonts w:ascii="Arial" w:hAnsi="Arial" w:cs="Arial"/>
+                <w:sz w:val="24"/>
+                <w:szCs w:val="24"/>
+              </w:rPr>
+              <w:t>Deve-se pegar o valor em binário do banco de dados e converte-lo para imagem</w:t>
+            </w:r>
+          </w:p>
+        </w:tc>
+        <w:tc>
+          <w:tcPr>
+            <w:tcW w:w="1742" w:type="dxa"/>
+          </w:tcPr>
+          <w:p>
+            <w:pPr>
+              <w:spacing w:before="240" w:line="360" w:lineRule="auto"/>
+              <w:jc w:val="center"/>
+              <w:rPr>
+                <w:rFonts w:ascii="Arial" w:hAnsi="Arial" w:cs="Arial"/>
+                <w:sz w:val="24"/>
+                <w:szCs w:val="24"/>
+              </w:rPr>
+            </w:pPr>
+            <w:r>
+              <w:rPr>
+                <w:rFonts w:ascii="Arial" w:hAnsi="Arial" w:cs="Arial"/>
+                <w:sz w:val="24"/>
+                <w:szCs w:val="24"/>
+              </w:rPr>
+              <w:t>O valor foi convertido, todavia a imagem não foi exibida.</w:t>
+            </w:r>
+          </w:p>
+        </w:tc>
+        <w:tc>
+          <w:tcPr>
+            <w:tcW w:w="1742" w:type="dxa"/>
+          </w:tcPr>
+          <w:p>
+            <w:pPr>
+              <w:spacing w:before="240" w:line="360" w:lineRule="auto"/>
+              <w:jc w:val="center"/>
+              <w:rPr>
+                <w:rFonts w:ascii="Arial" w:hAnsi="Arial" w:cs="Arial"/>
+                <w:sz w:val="24"/>
+                <w:szCs w:val="24"/>
+              </w:rPr>
+            </w:pPr>
+            <w:r>
+              <w:rPr>
+                <w:rFonts w:ascii="Arial" w:hAnsi="Arial" w:cs="Arial"/>
+                <w:sz w:val="24"/>
+                <w:szCs w:val="24"/>
+              </w:rPr>
+              <w:t>NOT PASS</w:t>
+            </w:r>
           </w:p>
         </w:tc>
         <w:tc>
@@ -2017,29 +2015,21 @@
           </w:tcPr>
           <w:p>
             <w:pPr>
-              <w:spacing w:line="360" w:lineRule="auto"/>
-              <w:jc w:val="center"/>
-              <w:rPr>
-                <w:rFonts w:ascii="Arial" w:hAnsi="Arial" w:cs="Arial"/>
-                <w:sz w:val="24"/>
-                <w:szCs w:val="24"/>
-              </w:rPr>
-            </w:pPr>
-            <w:r>
-              <w:rPr>
-                <w:rFonts w:ascii="Arial" w:hAnsi="Arial" w:cs="Arial"/>
-                <w:sz w:val="24"/>
-                <w:szCs w:val="24"/>
-              </w:rPr>
-              <w:t>CT_</w:t>
-            </w:r>
-            <w:r>
-              <w:rPr>
-                <w:rFonts w:ascii="Arial" w:hAnsi="Arial" w:cs="Arial"/>
-                <w:sz w:val="24"/>
-                <w:szCs w:val="24"/>
-              </w:rPr>
-              <w:t>10</w:t>
+              <w:spacing w:before="240" w:line="360" w:lineRule="auto"/>
+              <w:jc w:val="center"/>
+              <w:rPr>
+                <w:rFonts w:ascii="Arial" w:hAnsi="Arial" w:cs="Arial"/>
+                <w:sz w:val="24"/>
+                <w:szCs w:val="24"/>
+              </w:rPr>
+            </w:pPr>
+            <w:r>
+              <w:rPr>
+                <w:rFonts w:ascii="Arial" w:hAnsi="Arial" w:cs="Arial"/>
+                <w:sz w:val="24"/>
+                <w:szCs w:val="24"/>
+              </w:rPr>
+              <w:t>CT_10</w:t>
             </w:r>
           </w:p>
         </w:tc>
@@ -2049,55 +2039,118 @@
           </w:tcPr>
           <w:p>
             <w:pPr>
-              <w:spacing w:line="360" w:lineRule="auto"/>
-              <w:jc w:val="center"/>
-              <w:rPr>
-                <w:rFonts w:ascii="Arial" w:hAnsi="Arial" w:cs="Arial"/>
-                <w:sz w:val="24"/>
-                <w:szCs w:val="24"/>
-              </w:rPr>
-            </w:pPr>
-          </w:p>
-        </w:tc>
-        <w:tc>
-          <w:tcPr>
-            <w:tcW w:w="1742" w:type="dxa"/>
-          </w:tcPr>
-          <w:p>
-            <w:pPr>
-              <w:spacing w:line="360" w:lineRule="auto"/>
-              <w:jc w:val="center"/>
-              <w:rPr>
-                <w:rFonts w:ascii="Arial" w:hAnsi="Arial" w:cs="Arial"/>
-                <w:sz w:val="24"/>
-                <w:szCs w:val="24"/>
-              </w:rPr>
-            </w:pPr>
-          </w:p>
-        </w:tc>
-        <w:tc>
-          <w:tcPr>
-            <w:tcW w:w="1742" w:type="dxa"/>
-          </w:tcPr>
-          <w:p>
-            <w:pPr>
-              <w:spacing w:line="360" w:lineRule="auto"/>
-              <w:jc w:val="center"/>
-              <w:rPr>
-                <w:rFonts w:ascii="Arial" w:hAnsi="Arial" w:cs="Arial"/>
-                <w:sz w:val="24"/>
-                <w:szCs w:val="24"/>
-              </w:rPr>
-            </w:pPr>
-          </w:p>
-        </w:tc>
-        <w:tc>
-          <w:tcPr>
-            <w:tcW w:w="1742" w:type="dxa"/>
-          </w:tcPr>
-          <w:p>
-            <w:pPr>
-              <w:spacing w:line="360" w:lineRule="auto"/>
+              <w:spacing w:before="240" w:line="360" w:lineRule="auto"/>
+              <w:jc w:val="center"/>
+              <w:rPr>
+                <w:rFonts w:ascii="Arial" w:hAnsi="Arial" w:cs="Arial"/>
+                <w:sz w:val="24"/>
+                <w:szCs w:val="24"/>
+              </w:rPr>
+            </w:pPr>
+            <w:r>
+              <w:rPr>
+                <w:rFonts w:ascii="Arial" w:hAnsi="Arial" w:cs="Arial"/>
+                <w:sz w:val="24"/>
+                <w:szCs w:val="24"/>
+              </w:rPr>
+              <w:t>Cronômetro: o texto deve parar de contar o tempo quando apertar o botão “parar”</w:t>
+            </w:r>
+          </w:p>
+        </w:tc>
+        <w:tc>
+          <w:tcPr>
+            <w:tcW w:w="1742" w:type="dxa"/>
+          </w:tcPr>
+          <w:p>
+            <w:pPr>
+              <w:spacing w:before="240" w:line="360" w:lineRule="auto"/>
+              <w:jc w:val="center"/>
+              <w:rPr>
+                <w:rFonts w:ascii="Arial" w:hAnsi="Arial" w:cs="Arial"/>
+                <w:sz w:val="24"/>
+                <w:szCs w:val="24"/>
+              </w:rPr>
+            </w:pPr>
+            <w:r>
+              <w:rPr>
+                <w:rFonts w:ascii="Arial" w:hAnsi="Arial" w:cs="Arial"/>
+                <w:sz w:val="24"/>
+                <w:szCs w:val="24"/>
+              </w:rPr>
+              <w:t>Deve-se detectar o pressionamento do botão</w:t>
+            </w:r>
+          </w:p>
+        </w:tc>
+        <w:tc>
+          <w:tcPr>
+            <w:tcW w:w="1742" w:type="dxa"/>
+          </w:tcPr>
+          <w:p>
+            <w:pPr>
+              <w:spacing w:before="240" w:line="360" w:lineRule="auto"/>
+              <w:jc w:val="center"/>
+              <w:rPr>
+                <w:rFonts w:ascii="Arial" w:hAnsi="Arial" w:cs="Arial"/>
+                <w:sz w:val="24"/>
+                <w:szCs w:val="24"/>
+              </w:rPr>
+            </w:pPr>
+            <w:r>
+              <w:rPr>
+                <w:rFonts w:ascii="Arial" w:hAnsi="Arial" w:cs="Arial"/>
+                <w:sz w:val="24"/>
+                <w:szCs w:val="24"/>
+              </w:rPr>
+              <w:t>O cronômetro parou</w:t>
+            </w:r>
+          </w:p>
+        </w:tc>
+        <w:tc>
+          <w:tcPr>
+            <w:tcW w:w="1742" w:type="dxa"/>
+          </w:tcPr>
+          <w:p>
+            <w:pPr>
+              <w:spacing w:before="240" w:line="360" w:lineRule="auto"/>
+              <w:jc w:val="center"/>
+              <w:rPr>
+                <w:rFonts w:ascii="Arial" w:hAnsi="Arial" w:cs="Arial"/>
+                <w:sz w:val="24"/>
+                <w:szCs w:val="24"/>
+              </w:rPr>
+            </w:pPr>
+            <w:r>
+              <w:rPr>
+                <w:rFonts w:ascii="Arial" w:hAnsi="Arial" w:cs="Arial"/>
+                <w:sz w:val="24"/>
+                <w:szCs w:val="24"/>
+              </w:rPr>
+              <w:t>PASS</w:t>
+            </w:r>
+          </w:p>
+          <w:p>
+            <w:pPr>
+              <w:spacing w:before="240"/>
+              <w:rPr>
+                <w:rFonts w:ascii="Arial" w:hAnsi="Arial" w:cs="Arial"/>
+                <w:sz w:val="24"/>
+                <w:szCs w:val="24"/>
+              </w:rPr>
+            </w:pPr>
+          </w:p>
+          <w:p>
+            <w:pPr>
+              <w:spacing w:before="240"/>
+              <w:rPr>
+                <w:rFonts w:ascii="Arial" w:hAnsi="Arial" w:cs="Arial"/>
+                <w:sz w:val="24"/>
+                <w:szCs w:val="24"/>
+              </w:rPr>
+            </w:pPr>
+          </w:p>
+          <w:p>
+            <w:pPr>
+              <w:spacing w:before="240"/>
               <w:jc w:val="center"/>
               <w:rPr>
                 <w:rFonts w:ascii="Arial" w:hAnsi="Arial" w:cs="Arial"/>
@@ -2156,15 +2209,7 @@
                 <w:sz w:val="24"/>
                 <w:szCs w:val="24"/>
               </w:rPr>
-              <w:t>CT_</w:t>
-            </w:r>
-            <w:r>
-              <w:rPr>
-                <w:rFonts w:ascii="Arial" w:hAnsi="Arial" w:cs="Arial"/>
-                <w:sz w:val="24"/>
-                <w:szCs w:val="24"/>
-              </w:rPr>
-              <w:t>11</w:t>
+              <w:t>CT_11</w:t>
             </w:r>
           </w:p>
         </w:tc>
@@ -2182,6 +2227,8 @@
                 <w:szCs w:val="24"/>
               </w:rPr>
             </w:pPr>
+            <w:bookmarkStart w:id="0" w:name="_GoBack"/>
+            <w:bookmarkEnd w:id="0"/>
           </w:p>
         </w:tc>
         <w:tc>
@@ -2281,15 +2328,7 @@
                 <w:sz w:val="24"/>
                 <w:szCs w:val="24"/>
               </w:rPr>
-              <w:t>CT_</w:t>
-            </w:r>
-            <w:r>
-              <w:rPr>
-                <w:rFonts w:ascii="Arial" w:hAnsi="Arial" w:cs="Arial"/>
-                <w:sz w:val="24"/>
-                <w:szCs w:val="24"/>
-              </w:rPr>
-              <w:t>12</w:t>
+              <w:t>CT_12</w:t>
             </w:r>
           </w:p>
         </w:tc>
@@ -2406,15 +2445,7 @@
                 <w:sz w:val="24"/>
                 <w:szCs w:val="24"/>
               </w:rPr>
-              <w:t>CT_</w:t>
-            </w:r>
-            <w:r>
-              <w:rPr>
-                <w:rFonts w:ascii="Arial" w:hAnsi="Arial" w:cs="Arial"/>
-                <w:sz w:val="24"/>
-                <w:szCs w:val="24"/>
-              </w:rPr>
-              <w:t>13</w:t>
+              <w:t>CT_13</w:t>
             </w:r>
           </w:p>
         </w:tc>
@@ -2531,15 +2562,7 @@
                 <w:sz w:val="24"/>
                 <w:szCs w:val="24"/>
               </w:rPr>
-              <w:t>CT_</w:t>
-            </w:r>
-            <w:r>
-              <w:rPr>
-                <w:rFonts w:ascii="Arial" w:hAnsi="Arial" w:cs="Arial"/>
-                <w:sz w:val="24"/>
-                <w:szCs w:val="24"/>
-              </w:rPr>
-              <w:t>14</w:t>
+              <w:t>CT_14</w:t>
             </w:r>
           </w:p>
         </w:tc>
@@ -2655,15 +2678,7 @@
                 <w:sz w:val="24"/>
                 <w:szCs w:val="24"/>
               </w:rPr>
-              <w:t>CT_</w:t>
-            </w:r>
-            <w:r>
-              <w:rPr>
-                <w:rFonts w:ascii="Arial" w:hAnsi="Arial" w:cs="Arial"/>
-                <w:sz w:val="24"/>
-                <w:szCs w:val="24"/>
-              </w:rPr>
-              <w:t>15</w:t>
+              <w:t>CT_15</w:t>
             </w:r>
           </w:p>
         </w:tc>
@@ -2835,6 +2850,7 @@
         <w:docPartUnique/>
       </w:docPartObj>
     </w:sdtPr>
+    <w:sdtEndPr/>
     <w:sdtContent>
       <w:p>
         <w:pPr>
@@ -4233,7 +4249,7 @@
 </file>
 
 <file path=customXml/itemProps1.xml><?xml version="1.0" encoding="utf-8"?>
-<ds:datastoreItem xmlns:ds="http://schemas.openxmlformats.org/officeDocument/2006/customXml" ds:itemID="{BF0F7160-6EB0-4677-B10F-9D8E73B1FC45}">
+<ds:datastoreItem xmlns:ds="http://schemas.openxmlformats.org/officeDocument/2006/customXml" ds:itemID="{C597E18F-C622-43E9-8C2E-3F44030ECC58}">
   <ds:schemaRefs>
     <ds:schemaRef ds:uri="http://schemas.openxmlformats.org/officeDocument/2006/bibliography"/>
   </ds:schemaRefs>

</xml_diff>

<commit_message>
Foi adicionado mais 5 testes (total: 15)
Foram adicionados os novos testes para completar com o número necessário: 15
</commit_message>
<xml_diff>
--- a/relatorio_teste/Guilherme_Samuel_dos_Santos_SP_Relatorio_de_Teste.docx
+++ b/relatorio_teste/Guilherme_Samuel_dos_Santos_SP_Relatorio_de_Teste.docx
@@ -244,12 +244,12 @@
         <w:tblLook w:val="04A0" w:firstRow="1" w:lastRow="0" w:firstColumn="1" w:lastColumn="0" w:noHBand="0" w:noVBand="1"/>
       </w:tblPr>
       <w:tblGrid>
-        <w:gridCol w:w="1681"/>
-        <w:gridCol w:w="1726"/>
+        <w:gridCol w:w="1675"/>
+        <w:gridCol w:w="1725"/>
         <w:gridCol w:w="1924"/>
-        <w:gridCol w:w="1725"/>
-        <w:gridCol w:w="1677"/>
-        <w:gridCol w:w="1717"/>
+        <w:gridCol w:w="1739"/>
+        <w:gridCol w:w="1672"/>
+        <w:gridCol w:w="1715"/>
       </w:tblGrid>
       <w:tr>
         <w:trPr>
@@ -2195,14 +2195,15 @@
           </w:tcPr>
           <w:p>
             <w:pPr>
-              <w:spacing w:line="360" w:lineRule="auto"/>
-              <w:jc w:val="center"/>
-              <w:rPr>
-                <w:rFonts w:ascii="Arial" w:hAnsi="Arial" w:cs="Arial"/>
-                <w:sz w:val="24"/>
-                <w:szCs w:val="24"/>
-              </w:rPr>
-            </w:pPr>
+              <w:spacing w:before="240" w:line="360" w:lineRule="auto"/>
+              <w:jc w:val="center"/>
+              <w:rPr>
+                <w:rFonts w:ascii="Arial" w:hAnsi="Arial" w:cs="Arial"/>
+                <w:sz w:val="24"/>
+                <w:szCs w:val="24"/>
+              </w:rPr>
+            </w:pPr>
+            <w:bookmarkStart w:id="0" w:name="_GoBack" w:colFirst="0" w:colLast="4"/>
             <w:r>
               <w:rPr>
                 <w:rFonts w:ascii="Arial" w:hAnsi="Arial" w:cs="Arial"/>
@@ -2219,64 +2220,102 @@
           </w:tcPr>
           <w:p>
             <w:pPr>
-              <w:spacing w:line="360" w:lineRule="auto"/>
-              <w:jc w:val="center"/>
-              <w:rPr>
-                <w:rFonts w:ascii="Arial" w:hAnsi="Arial" w:cs="Arial"/>
-                <w:sz w:val="24"/>
-                <w:szCs w:val="24"/>
-              </w:rPr>
-            </w:pPr>
-            <w:bookmarkStart w:id="0" w:name="_GoBack"/>
-            <w:bookmarkEnd w:id="0"/>
-          </w:p>
-        </w:tc>
-        <w:tc>
-          <w:tcPr>
-            <w:tcW w:w="1742" w:type="dxa"/>
-          </w:tcPr>
-          <w:p>
-            <w:pPr>
-              <w:spacing w:line="360" w:lineRule="auto"/>
-              <w:jc w:val="center"/>
-              <w:rPr>
-                <w:rFonts w:ascii="Arial" w:hAnsi="Arial" w:cs="Arial"/>
-                <w:sz w:val="24"/>
-                <w:szCs w:val="24"/>
-              </w:rPr>
-            </w:pPr>
-          </w:p>
-        </w:tc>
-        <w:tc>
-          <w:tcPr>
-            <w:tcW w:w="1742" w:type="dxa"/>
-          </w:tcPr>
-          <w:p>
-            <w:pPr>
-              <w:spacing w:line="360" w:lineRule="auto"/>
-              <w:jc w:val="center"/>
-              <w:rPr>
-                <w:rFonts w:ascii="Arial" w:hAnsi="Arial" w:cs="Arial"/>
-                <w:sz w:val="24"/>
-                <w:szCs w:val="24"/>
-              </w:rPr>
-            </w:pPr>
-          </w:p>
-        </w:tc>
-        <w:tc>
-          <w:tcPr>
-            <w:tcW w:w="1742" w:type="dxa"/>
-          </w:tcPr>
-          <w:p>
-            <w:pPr>
-              <w:spacing w:line="360" w:lineRule="auto"/>
-              <w:jc w:val="center"/>
-              <w:rPr>
-                <w:rFonts w:ascii="Arial" w:hAnsi="Arial" w:cs="Arial"/>
-                <w:sz w:val="24"/>
-                <w:szCs w:val="24"/>
-              </w:rPr>
-            </w:pPr>
+              <w:spacing w:before="240" w:line="360" w:lineRule="auto"/>
+              <w:jc w:val="center"/>
+              <w:rPr>
+                <w:rFonts w:ascii="Arial" w:hAnsi="Arial" w:cs="Arial"/>
+                <w:sz w:val="24"/>
+                <w:szCs w:val="24"/>
+              </w:rPr>
+            </w:pPr>
+            <w:r>
+              <w:rPr>
+                <w:rFonts w:ascii="Arial" w:hAnsi="Arial" w:cs="Arial"/>
+                <w:sz w:val="24"/>
+                <w:szCs w:val="24"/>
+              </w:rPr>
+              <w:t>Tela de login: quando não tiver internet, responder com uma mensagem de erro</w:t>
+            </w:r>
+          </w:p>
+        </w:tc>
+        <w:tc>
+          <w:tcPr>
+            <w:tcW w:w="1742" w:type="dxa"/>
+          </w:tcPr>
+          <w:p>
+            <w:pPr>
+              <w:spacing w:before="240" w:line="360" w:lineRule="auto"/>
+              <w:jc w:val="center"/>
+              <w:rPr>
+                <w:rFonts w:ascii="Arial" w:hAnsi="Arial" w:cs="Arial"/>
+                <w:sz w:val="24"/>
+                <w:szCs w:val="24"/>
+              </w:rPr>
+            </w:pPr>
+            <w:r>
+              <w:rPr>
+                <w:rFonts w:ascii="Arial" w:hAnsi="Arial" w:cs="Arial"/>
+                <w:sz w:val="24"/>
+                <w:szCs w:val="24"/>
+              </w:rPr>
+              <w:t xml:space="preserve">Deve-se detectar </w:t>
+            </w:r>
+            <w:r>
+              <w:rPr>
+                <w:rFonts w:ascii="Arial" w:hAnsi="Arial" w:cs="Arial"/>
+                <w:sz w:val="24"/>
+                <w:szCs w:val="24"/>
+              </w:rPr>
+              <w:t>a internet e exibir de acordo com o resultado</w:t>
+            </w:r>
+          </w:p>
+        </w:tc>
+        <w:tc>
+          <w:tcPr>
+            <w:tcW w:w="1742" w:type="dxa"/>
+          </w:tcPr>
+          <w:p>
+            <w:pPr>
+              <w:spacing w:before="240" w:line="360" w:lineRule="auto"/>
+              <w:jc w:val="center"/>
+              <w:rPr>
+                <w:rFonts w:ascii="Arial" w:hAnsi="Arial" w:cs="Arial"/>
+                <w:sz w:val="24"/>
+                <w:szCs w:val="24"/>
+              </w:rPr>
+            </w:pPr>
+            <w:r>
+              <w:rPr>
+                <w:rFonts w:ascii="Arial" w:hAnsi="Arial" w:cs="Arial"/>
+                <w:sz w:val="24"/>
+                <w:szCs w:val="24"/>
+              </w:rPr>
+              <w:t>A internet foi desconectada e o erro foi exibido</w:t>
+            </w:r>
+          </w:p>
+        </w:tc>
+        <w:tc>
+          <w:tcPr>
+            <w:tcW w:w="1742" w:type="dxa"/>
+          </w:tcPr>
+          <w:p>
+            <w:pPr>
+              <w:spacing w:before="240" w:line="360" w:lineRule="auto"/>
+              <w:jc w:val="center"/>
+              <w:rPr>
+                <w:rFonts w:ascii="Arial" w:hAnsi="Arial" w:cs="Arial"/>
+                <w:sz w:val="24"/>
+                <w:szCs w:val="24"/>
+              </w:rPr>
+            </w:pPr>
+            <w:r>
+              <w:rPr>
+                <w:rFonts w:ascii="Arial" w:hAnsi="Arial" w:cs="Arial"/>
+                <w:sz w:val="24"/>
+                <w:szCs w:val="24"/>
+              </w:rPr>
+              <w:t>PASS</w:t>
+            </w:r>
           </w:p>
         </w:tc>
         <w:tc>
@@ -2304,6 +2343,7 @@
           </w:p>
         </w:tc>
       </w:tr>
+      <w:bookmarkEnd w:id="0"/>
       <w:tr>
         <w:trPr>
           <w:trHeight w:val="515"/>
@@ -2314,7 +2354,7 @@
           </w:tcPr>
           <w:p>
             <w:pPr>
-              <w:spacing w:line="360" w:lineRule="auto"/>
+              <w:spacing w:before="240" w:line="360" w:lineRule="auto"/>
               <w:jc w:val="center"/>
               <w:rPr>
                 <w:rFonts w:ascii="Arial" w:hAnsi="Arial" w:cs="Arial"/>
@@ -2338,62 +2378,158 @@
           </w:tcPr>
           <w:p>
             <w:pPr>
-              <w:spacing w:line="360" w:lineRule="auto"/>
-              <w:jc w:val="center"/>
-              <w:rPr>
-                <w:rFonts w:ascii="Arial" w:hAnsi="Arial" w:cs="Arial"/>
-                <w:sz w:val="24"/>
-                <w:szCs w:val="24"/>
-              </w:rPr>
-            </w:pPr>
-          </w:p>
-        </w:tc>
-        <w:tc>
-          <w:tcPr>
-            <w:tcW w:w="1742" w:type="dxa"/>
-          </w:tcPr>
-          <w:p>
-            <w:pPr>
-              <w:spacing w:line="360" w:lineRule="auto"/>
-              <w:jc w:val="center"/>
-              <w:rPr>
-                <w:rFonts w:ascii="Arial" w:hAnsi="Arial" w:cs="Arial"/>
-                <w:sz w:val="24"/>
-                <w:szCs w:val="24"/>
-              </w:rPr>
-            </w:pPr>
-          </w:p>
-        </w:tc>
-        <w:tc>
-          <w:tcPr>
-            <w:tcW w:w="1742" w:type="dxa"/>
-          </w:tcPr>
-          <w:p>
-            <w:pPr>
-              <w:spacing w:line="360" w:lineRule="auto"/>
-              <w:jc w:val="center"/>
-              <w:rPr>
-                <w:rFonts w:ascii="Arial" w:hAnsi="Arial" w:cs="Arial"/>
-                <w:sz w:val="24"/>
-                <w:szCs w:val="24"/>
-              </w:rPr>
-            </w:pPr>
-          </w:p>
-        </w:tc>
-        <w:tc>
-          <w:tcPr>
-            <w:tcW w:w="1742" w:type="dxa"/>
-          </w:tcPr>
-          <w:p>
-            <w:pPr>
-              <w:spacing w:line="360" w:lineRule="auto"/>
-              <w:jc w:val="center"/>
-              <w:rPr>
-                <w:rFonts w:ascii="Arial" w:hAnsi="Arial" w:cs="Arial"/>
-                <w:sz w:val="24"/>
-                <w:szCs w:val="24"/>
-              </w:rPr>
-            </w:pPr>
+              <w:spacing w:before="240" w:line="360" w:lineRule="auto"/>
+              <w:jc w:val="center"/>
+              <w:rPr>
+                <w:rFonts w:ascii="Arial" w:hAnsi="Arial" w:cs="Arial"/>
+                <w:sz w:val="24"/>
+                <w:szCs w:val="24"/>
+              </w:rPr>
+            </w:pPr>
+            <w:r>
+              <w:rPr>
+                <w:rFonts w:ascii="Arial" w:hAnsi="Arial" w:cs="Arial"/>
+                <w:sz w:val="24"/>
+                <w:szCs w:val="24"/>
+              </w:rPr>
+              <w:t xml:space="preserve">Tela </w:t>
+            </w:r>
+            <w:proofErr w:type="spellStart"/>
+            <w:r>
+              <w:rPr>
+                <w:rFonts w:ascii="Arial" w:hAnsi="Arial" w:cs="Arial"/>
+                <w:sz w:val="24"/>
+                <w:szCs w:val="24"/>
+              </w:rPr>
+              <w:t>Splash</w:t>
+            </w:r>
+            <w:proofErr w:type="spellEnd"/>
+            <w:r>
+              <w:rPr>
+                <w:rFonts w:ascii="Arial" w:hAnsi="Arial" w:cs="Arial"/>
+                <w:sz w:val="24"/>
+                <w:szCs w:val="24"/>
+              </w:rPr>
+              <w:t>: aparecer no início do app por 3 segundos</w:t>
+            </w:r>
+          </w:p>
+        </w:tc>
+        <w:tc>
+          <w:tcPr>
+            <w:tcW w:w="1742" w:type="dxa"/>
+          </w:tcPr>
+          <w:p>
+            <w:pPr>
+              <w:spacing w:before="240" w:line="360" w:lineRule="auto"/>
+              <w:jc w:val="center"/>
+              <w:rPr>
+                <w:rFonts w:ascii="Arial" w:hAnsi="Arial" w:cs="Arial"/>
+                <w:sz w:val="24"/>
+                <w:szCs w:val="24"/>
+              </w:rPr>
+            </w:pPr>
+            <w:r>
+              <w:rPr>
+                <w:rFonts w:ascii="Arial" w:hAnsi="Arial" w:cs="Arial"/>
+                <w:sz w:val="24"/>
+                <w:szCs w:val="24"/>
+              </w:rPr>
+              <w:t xml:space="preserve">Ao clicar no ícone do aplicativo, a tela </w:t>
+            </w:r>
+            <w:proofErr w:type="spellStart"/>
+            <w:r>
+              <w:rPr>
+                <w:rFonts w:ascii="Arial" w:hAnsi="Arial" w:cs="Arial"/>
+                <w:i/>
+                <w:sz w:val="24"/>
+                <w:szCs w:val="24"/>
+              </w:rPr>
+              <w:t>Splash</w:t>
+            </w:r>
+            <w:proofErr w:type="spellEnd"/>
+            <w:r>
+              <w:rPr>
+                <w:rFonts w:ascii="Arial" w:hAnsi="Arial" w:cs="Arial"/>
+                <w:i/>
+                <w:sz w:val="24"/>
+                <w:szCs w:val="24"/>
+              </w:rPr>
+              <w:t xml:space="preserve"> </w:t>
+            </w:r>
+            <w:r>
+              <w:rPr>
+                <w:rFonts w:ascii="Arial" w:hAnsi="Arial" w:cs="Arial"/>
+                <w:sz w:val="24"/>
+                <w:szCs w:val="24"/>
+              </w:rPr>
+              <w:t>deverá ser exibida</w:t>
+            </w:r>
+          </w:p>
+        </w:tc>
+        <w:tc>
+          <w:tcPr>
+            <w:tcW w:w="1742" w:type="dxa"/>
+          </w:tcPr>
+          <w:p>
+            <w:pPr>
+              <w:spacing w:before="240" w:line="360" w:lineRule="auto"/>
+              <w:jc w:val="center"/>
+              <w:rPr>
+                <w:rFonts w:ascii="Arial" w:hAnsi="Arial" w:cs="Arial"/>
+                <w:sz w:val="24"/>
+                <w:szCs w:val="24"/>
+              </w:rPr>
+            </w:pPr>
+            <w:r>
+              <w:rPr>
+                <w:rFonts w:ascii="Arial" w:hAnsi="Arial" w:cs="Arial"/>
+                <w:sz w:val="24"/>
+                <w:szCs w:val="24"/>
+              </w:rPr>
+              <w:t xml:space="preserve">A tela </w:t>
+            </w:r>
+            <w:proofErr w:type="spellStart"/>
+            <w:r>
+              <w:rPr>
+                <w:rFonts w:ascii="Arial" w:hAnsi="Arial" w:cs="Arial"/>
+                <w:sz w:val="24"/>
+                <w:szCs w:val="24"/>
+              </w:rPr>
+              <w:t>Splash</w:t>
+            </w:r>
+            <w:proofErr w:type="spellEnd"/>
+            <w:r>
+              <w:rPr>
+                <w:rFonts w:ascii="Arial" w:hAnsi="Arial" w:cs="Arial"/>
+                <w:sz w:val="24"/>
+                <w:szCs w:val="24"/>
+              </w:rPr>
+              <w:t xml:space="preserve"> foi exibida por 3 segundo</w:t>
+            </w:r>
+          </w:p>
+        </w:tc>
+        <w:tc>
+          <w:tcPr>
+            <w:tcW w:w="1742" w:type="dxa"/>
+          </w:tcPr>
+          <w:p>
+            <w:pPr>
+              <w:spacing w:before="240" w:line="360" w:lineRule="auto"/>
+              <w:jc w:val="center"/>
+              <w:rPr>
+                <w:rFonts w:ascii="Arial" w:hAnsi="Arial" w:cs="Arial"/>
+                <w:sz w:val="24"/>
+                <w:szCs w:val="24"/>
+              </w:rPr>
+            </w:pPr>
+            <w:r>
+              <w:rPr>
+                <w:rFonts w:ascii="Arial" w:hAnsi="Arial" w:cs="Arial"/>
+                <w:sz w:val="24"/>
+                <w:szCs w:val="24"/>
+              </w:rPr>
+              <w:t>PASS</w:t>
+            </w:r>
           </w:p>
         </w:tc>
         <w:tc>
@@ -2431,20 +2567,21 @@
           </w:tcPr>
           <w:p>
             <w:pPr>
-              <w:spacing w:line="360" w:lineRule="auto"/>
-              <w:jc w:val="center"/>
-              <w:rPr>
-                <w:rFonts w:ascii="Arial" w:hAnsi="Arial" w:cs="Arial"/>
-                <w:sz w:val="24"/>
-                <w:szCs w:val="24"/>
-              </w:rPr>
-            </w:pPr>
-            <w:r>
-              <w:rPr>
-                <w:rFonts w:ascii="Arial" w:hAnsi="Arial" w:cs="Arial"/>
-                <w:sz w:val="24"/>
-                <w:szCs w:val="24"/>
-              </w:rPr>
+              <w:spacing w:before="240" w:line="360" w:lineRule="auto"/>
+              <w:jc w:val="center"/>
+              <w:rPr>
+                <w:rFonts w:ascii="Arial" w:hAnsi="Arial" w:cs="Arial"/>
+                <w:sz w:val="24"/>
+                <w:szCs w:val="24"/>
+              </w:rPr>
+            </w:pPr>
+            <w:r>
+              <w:rPr>
+                <w:rFonts w:ascii="Arial" w:hAnsi="Arial" w:cs="Arial"/>
+                <w:sz w:val="24"/>
+                <w:szCs w:val="24"/>
+              </w:rPr>
+              <w:lastRenderedPageBreak/>
               <w:t>CT_13</w:t>
             </w:r>
           </w:p>
@@ -2455,62 +2592,102 @@
           </w:tcPr>
           <w:p>
             <w:pPr>
-              <w:spacing w:line="360" w:lineRule="auto"/>
-              <w:jc w:val="center"/>
-              <w:rPr>
-                <w:rFonts w:ascii="Arial" w:hAnsi="Arial" w:cs="Arial"/>
-                <w:sz w:val="24"/>
-                <w:szCs w:val="24"/>
-              </w:rPr>
-            </w:pPr>
-          </w:p>
-        </w:tc>
-        <w:tc>
-          <w:tcPr>
-            <w:tcW w:w="1742" w:type="dxa"/>
-          </w:tcPr>
-          <w:p>
-            <w:pPr>
-              <w:spacing w:line="360" w:lineRule="auto"/>
-              <w:jc w:val="center"/>
-              <w:rPr>
-                <w:rFonts w:ascii="Arial" w:hAnsi="Arial" w:cs="Arial"/>
-                <w:sz w:val="24"/>
-                <w:szCs w:val="24"/>
-              </w:rPr>
-            </w:pPr>
-          </w:p>
-        </w:tc>
-        <w:tc>
-          <w:tcPr>
-            <w:tcW w:w="1742" w:type="dxa"/>
-          </w:tcPr>
-          <w:p>
-            <w:pPr>
-              <w:spacing w:line="360" w:lineRule="auto"/>
-              <w:jc w:val="center"/>
-              <w:rPr>
-                <w:rFonts w:ascii="Arial" w:hAnsi="Arial" w:cs="Arial"/>
-                <w:sz w:val="24"/>
-                <w:szCs w:val="24"/>
-              </w:rPr>
-            </w:pPr>
-          </w:p>
-        </w:tc>
-        <w:tc>
-          <w:tcPr>
-            <w:tcW w:w="1742" w:type="dxa"/>
-          </w:tcPr>
-          <w:p>
-            <w:pPr>
-              <w:spacing w:line="360" w:lineRule="auto"/>
-              <w:jc w:val="center"/>
-              <w:rPr>
-                <w:rFonts w:ascii="Arial" w:hAnsi="Arial" w:cs="Arial"/>
-                <w:sz w:val="24"/>
-                <w:szCs w:val="24"/>
-              </w:rPr>
-            </w:pPr>
+              <w:spacing w:before="240" w:line="360" w:lineRule="auto"/>
+              <w:jc w:val="center"/>
+              <w:rPr>
+                <w:rFonts w:ascii="Arial" w:hAnsi="Arial" w:cs="Arial"/>
+                <w:sz w:val="24"/>
+                <w:szCs w:val="24"/>
+              </w:rPr>
+            </w:pPr>
+            <w:r>
+              <w:rPr>
+                <w:rFonts w:ascii="Arial" w:hAnsi="Arial" w:cs="Arial"/>
+                <w:sz w:val="24"/>
+                <w:szCs w:val="24"/>
+              </w:rPr>
+              <w:t>Homepage: não voltar até sair do app</w:t>
+            </w:r>
+          </w:p>
+        </w:tc>
+        <w:tc>
+          <w:tcPr>
+            <w:tcW w:w="1742" w:type="dxa"/>
+          </w:tcPr>
+          <w:p>
+            <w:pPr>
+              <w:spacing w:before="240" w:line="360" w:lineRule="auto"/>
+              <w:jc w:val="center"/>
+              <w:rPr>
+                <w:rFonts w:ascii="Arial" w:hAnsi="Arial" w:cs="Arial"/>
+                <w:sz w:val="24"/>
+                <w:szCs w:val="24"/>
+              </w:rPr>
+            </w:pPr>
+            <w:r>
+              <w:rPr>
+                <w:rFonts w:ascii="Arial" w:hAnsi="Arial" w:cs="Arial"/>
+                <w:sz w:val="24"/>
+                <w:szCs w:val="24"/>
+              </w:rPr>
+              <w:t xml:space="preserve">Deve-se </w:t>
+            </w:r>
+            <w:r>
+              <w:rPr>
+                <w:rFonts w:ascii="Arial" w:hAnsi="Arial" w:cs="Arial"/>
+                <w:sz w:val="24"/>
+                <w:szCs w:val="24"/>
+              </w:rPr>
+              <w:t>detectar pelo botão do celular</w:t>
+            </w:r>
+          </w:p>
+        </w:tc>
+        <w:tc>
+          <w:tcPr>
+            <w:tcW w:w="1742" w:type="dxa"/>
+          </w:tcPr>
+          <w:p>
+            <w:pPr>
+              <w:spacing w:before="240" w:line="360" w:lineRule="auto"/>
+              <w:jc w:val="center"/>
+              <w:rPr>
+                <w:rFonts w:ascii="Arial" w:hAnsi="Arial" w:cs="Arial"/>
+                <w:sz w:val="24"/>
+                <w:szCs w:val="24"/>
+              </w:rPr>
+            </w:pPr>
+            <w:r>
+              <w:rPr>
+                <w:rFonts w:ascii="Arial" w:hAnsi="Arial" w:cs="Arial"/>
+                <w:sz w:val="24"/>
+                <w:szCs w:val="24"/>
+              </w:rPr>
+              <w:t>Não trocou de tela, permaneceu</w:t>
+            </w:r>
+          </w:p>
+        </w:tc>
+        <w:tc>
+          <w:tcPr>
+            <w:tcW w:w="1742" w:type="dxa"/>
+          </w:tcPr>
+          <w:p>
+            <w:pPr>
+              <w:spacing w:before="240" w:line="360" w:lineRule="auto"/>
+              <w:jc w:val="center"/>
+              <w:rPr>
+                <w:rFonts w:ascii="Arial" w:hAnsi="Arial" w:cs="Arial"/>
+                <w:sz w:val="24"/>
+                <w:szCs w:val="24"/>
+              </w:rPr>
+            </w:pPr>
+            <w:r>
+              <w:rPr>
+                <w:rFonts w:ascii="Arial" w:hAnsi="Arial" w:cs="Arial"/>
+                <w:sz w:val="24"/>
+                <w:szCs w:val="24"/>
+              </w:rPr>
+              <w:t>PASS</w:t>
+            </w:r>
           </w:p>
         </w:tc>
         <w:tc>
@@ -2548,7 +2725,7 @@
           </w:tcPr>
           <w:p>
             <w:pPr>
-              <w:spacing w:line="360" w:lineRule="auto"/>
+              <w:spacing w:before="240" w:line="360" w:lineRule="auto"/>
               <w:jc w:val="center"/>
               <w:rPr>
                 <w:rFonts w:ascii="Arial" w:hAnsi="Arial" w:cs="Arial"/>
@@ -2572,62 +2749,94 @@
           </w:tcPr>
           <w:p>
             <w:pPr>
-              <w:spacing w:line="360" w:lineRule="auto"/>
-              <w:jc w:val="center"/>
-              <w:rPr>
-                <w:rFonts w:ascii="Arial" w:hAnsi="Arial" w:cs="Arial"/>
-                <w:sz w:val="24"/>
-                <w:szCs w:val="24"/>
-              </w:rPr>
-            </w:pPr>
-          </w:p>
-        </w:tc>
-        <w:tc>
-          <w:tcPr>
-            <w:tcW w:w="1742" w:type="dxa"/>
-          </w:tcPr>
-          <w:p>
-            <w:pPr>
-              <w:spacing w:line="360" w:lineRule="auto"/>
-              <w:jc w:val="center"/>
-              <w:rPr>
-                <w:rFonts w:ascii="Arial" w:hAnsi="Arial" w:cs="Arial"/>
-                <w:sz w:val="24"/>
-                <w:szCs w:val="24"/>
-              </w:rPr>
-            </w:pPr>
-          </w:p>
-        </w:tc>
-        <w:tc>
-          <w:tcPr>
-            <w:tcW w:w="1742" w:type="dxa"/>
-          </w:tcPr>
-          <w:p>
-            <w:pPr>
-              <w:spacing w:line="360" w:lineRule="auto"/>
-              <w:jc w:val="center"/>
-              <w:rPr>
-                <w:rFonts w:ascii="Arial" w:hAnsi="Arial" w:cs="Arial"/>
-                <w:sz w:val="24"/>
-                <w:szCs w:val="24"/>
-              </w:rPr>
-            </w:pPr>
-          </w:p>
-        </w:tc>
-        <w:tc>
-          <w:tcPr>
-            <w:tcW w:w="1742" w:type="dxa"/>
-          </w:tcPr>
-          <w:p>
-            <w:pPr>
-              <w:spacing w:line="360" w:lineRule="auto"/>
-              <w:jc w:val="center"/>
-              <w:rPr>
-                <w:rFonts w:ascii="Arial" w:hAnsi="Arial" w:cs="Arial"/>
-                <w:sz w:val="24"/>
-                <w:szCs w:val="24"/>
-              </w:rPr>
-            </w:pPr>
+              <w:spacing w:before="240" w:line="360" w:lineRule="auto"/>
+              <w:jc w:val="center"/>
+              <w:rPr>
+                <w:rFonts w:ascii="Arial" w:hAnsi="Arial" w:cs="Arial"/>
+                <w:sz w:val="24"/>
+                <w:szCs w:val="24"/>
+              </w:rPr>
+            </w:pPr>
+            <w:r>
+              <w:rPr>
+                <w:rFonts w:ascii="Arial" w:hAnsi="Arial" w:cs="Arial"/>
+                <w:sz w:val="24"/>
+                <w:szCs w:val="24"/>
+              </w:rPr>
+              <w:t>Pegar localização atual durante o exercício</w:t>
+            </w:r>
+          </w:p>
+        </w:tc>
+        <w:tc>
+          <w:tcPr>
+            <w:tcW w:w="1742" w:type="dxa"/>
+          </w:tcPr>
+          <w:p>
+            <w:pPr>
+              <w:spacing w:before="240" w:line="360" w:lineRule="auto"/>
+              <w:jc w:val="center"/>
+              <w:rPr>
+                <w:rFonts w:ascii="Arial" w:hAnsi="Arial" w:cs="Arial"/>
+                <w:sz w:val="24"/>
+                <w:szCs w:val="24"/>
+              </w:rPr>
+            </w:pPr>
+            <w:r>
+              <w:rPr>
+                <w:rFonts w:ascii="Arial" w:hAnsi="Arial" w:cs="Arial"/>
+                <w:sz w:val="24"/>
+                <w:szCs w:val="24"/>
+              </w:rPr>
+              <w:t>Deve-se conferir a opção de localização do celular e calcular a distância</w:t>
+            </w:r>
+          </w:p>
+        </w:tc>
+        <w:tc>
+          <w:tcPr>
+            <w:tcW w:w="1742" w:type="dxa"/>
+          </w:tcPr>
+          <w:p>
+            <w:pPr>
+              <w:spacing w:before="240" w:line="360" w:lineRule="auto"/>
+              <w:jc w:val="center"/>
+              <w:rPr>
+                <w:rFonts w:ascii="Arial" w:hAnsi="Arial" w:cs="Arial"/>
+                <w:sz w:val="24"/>
+                <w:szCs w:val="24"/>
+              </w:rPr>
+            </w:pPr>
+            <w:r>
+              <w:rPr>
+                <w:rFonts w:ascii="Arial" w:hAnsi="Arial" w:cs="Arial"/>
+                <w:sz w:val="24"/>
+                <w:szCs w:val="24"/>
+              </w:rPr>
+              <w:t>A localização foi encontrada e a distância, calculada</w:t>
+            </w:r>
+          </w:p>
+        </w:tc>
+        <w:tc>
+          <w:tcPr>
+            <w:tcW w:w="1742" w:type="dxa"/>
+          </w:tcPr>
+          <w:p>
+            <w:pPr>
+              <w:spacing w:before="240" w:line="360" w:lineRule="auto"/>
+              <w:jc w:val="center"/>
+              <w:rPr>
+                <w:rFonts w:ascii="Arial" w:hAnsi="Arial" w:cs="Arial"/>
+                <w:sz w:val="24"/>
+                <w:szCs w:val="24"/>
+              </w:rPr>
+            </w:pPr>
+            <w:r>
+              <w:rPr>
+                <w:rFonts w:ascii="Arial" w:hAnsi="Arial" w:cs="Arial"/>
+                <w:sz w:val="24"/>
+                <w:szCs w:val="24"/>
+              </w:rPr>
+              <w:t>PASS</w:t>
+            </w:r>
           </w:p>
         </w:tc>
         <w:tc>
@@ -2665,6 +2874,7 @@
           </w:tcPr>
           <w:p>
             <w:pPr>
+              <w:spacing w:before="240"/>
               <w:jc w:val="center"/>
               <w:rPr>
                 <w:rFonts w:ascii="Arial" w:hAnsi="Arial" w:cs="Arial"/>
@@ -2688,58 +2898,94 @@
           </w:tcPr>
           <w:p>
             <w:pPr>
-              <w:jc w:val="center"/>
-              <w:rPr>
-                <w:rFonts w:ascii="Arial" w:hAnsi="Arial" w:cs="Arial"/>
-                <w:sz w:val="24"/>
-                <w:szCs w:val="24"/>
-              </w:rPr>
-            </w:pPr>
-          </w:p>
-        </w:tc>
-        <w:tc>
-          <w:tcPr>
-            <w:tcW w:w="1742" w:type="dxa"/>
-          </w:tcPr>
-          <w:p>
-            <w:pPr>
-              <w:jc w:val="center"/>
-              <w:rPr>
-                <w:rFonts w:ascii="Arial" w:hAnsi="Arial" w:cs="Arial"/>
-                <w:sz w:val="24"/>
-                <w:szCs w:val="24"/>
-              </w:rPr>
-            </w:pPr>
-          </w:p>
-        </w:tc>
-        <w:tc>
-          <w:tcPr>
-            <w:tcW w:w="1742" w:type="dxa"/>
-          </w:tcPr>
-          <w:p>
-            <w:pPr>
-              <w:jc w:val="center"/>
-              <w:rPr>
-                <w:rFonts w:ascii="Arial" w:hAnsi="Arial" w:cs="Arial"/>
-                <w:sz w:val="24"/>
-                <w:szCs w:val="24"/>
-              </w:rPr>
-            </w:pPr>
-          </w:p>
-        </w:tc>
-        <w:tc>
-          <w:tcPr>
-            <w:tcW w:w="1742" w:type="dxa"/>
-          </w:tcPr>
-          <w:p>
-            <w:pPr>
-              <w:jc w:val="center"/>
-              <w:rPr>
-                <w:rFonts w:ascii="Arial" w:hAnsi="Arial" w:cs="Arial"/>
-                <w:sz w:val="24"/>
-                <w:szCs w:val="24"/>
-              </w:rPr>
-            </w:pPr>
+              <w:spacing w:before="240"/>
+              <w:jc w:val="center"/>
+              <w:rPr>
+                <w:rFonts w:ascii="Arial" w:hAnsi="Arial" w:cs="Arial"/>
+                <w:sz w:val="24"/>
+                <w:szCs w:val="24"/>
+              </w:rPr>
+            </w:pPr>
+            <w:r>
+              <w:rPr>
+                <w:rFonts w:ascii="Arial" w:hAnsi="Arial" w:cs="Arial"/>
+                <w:sz w:val="24"/>
+                <w:szCs w:val="24"/>
+              </w:rPr>
+              <w:t>Ao fechar o aplicativo, exibir uma mensagem de certeza</w:t>
+            </w:r>
+          </w:p>
+        </w:tc>
+        <w:tc>
+          <w:tcPr>
+            <w:tcW w:w="1742" w:type="dxa"/>
+          </w:tcPr>
+          <w:p>
+            <w:pPr>
+              <w:spacing w:before="240"/>
+              <w:jc w:val="center"/>
+              <w:rPr>
+                <w:rFonts w:ascii="Arial" w:hAnsi="Arial" w:cs="Arial"/>
+                <w:sz w:val="24"/>
+                <w:szCs w:val="24"/>
+              </w:rPr>
+            </w:pPr>
+            <w:r>
+              <w:rPr>
+                <w:rFonts w:ascii="Arial" w:hAnsi="Arial" w:cs="Arial"/>
+                <w:sz w:val="24"/>
+                <w:szCs w:val="24"/>
+              </w:rPr>
+              <w:t>Quando apertar o botão “voltar” na parte inferior do dispositivo, perguntar sobre a saída para o usuário</w:t>
+            </w:r>
+          </w:p>
+        </w:tc>
+        <w:tc>
+          <w:tcPr>
+            <w:tcW w:w="1742" w:type="dxa"/>
+          </w:tcPr>
+          <w:p>
+            <w:pPr>
+              <w:spacing w:before="240"/>
+              <w:jc w:val="center"/>
+              <w:rPr>
+                <w:rFonts w:ascii="Arial" w:hAnsi="Arial" w:cs="Arial"/>
+                <w:sz w:val="24"/>
+                <w:szCs w:val="24"/>
+              </w:rPr>
+            </w:pPr>
+            <w:r>
+              <w:rPr>
+                <w:rFonts w:ascii="Arial" w:hAnsi="Arial" w:cs="Arial"/>
+                <w:sz w:val="24"/>
+                <w:szCs w:val="24"/>
+              </w:rPr>
+              <w:t>A opção apareceu e saiu</w:t>
+            </w:r>
+          </w:p>
+        </w:tc>
+        <w:tc>
+          <w:tcPr>
+            <w:tcW w:w="1742" w:type="dxa"/>
+          </w:tcPr>
+          <w:p>
+            <w:pPr>
+              <w:spacing w:before="240"/>
+              <w:jc w:val="center"/>
+              <w:rPr>
+                <w:rFonts w:ascii="Arial" w:hAnsi="Arial" w:cs="Arial"/>
+                <w:sz w:val="24"/>
+                <w:szCs w:val="24"/>
+              </w:rPr>
+            </w:pPr>
+            <w:r>
+              <w:rPr>
+                <w:rFonts w:ascii="Arial" w:hAnsi="Arial" w:cs="Arial"/>
+                <w:sz w:val="24"/>
+                <w:szCs w:val="24"/>
+              </w:rPr>
+              <w:t>PASS</w:t>
+            </w:r>
           </w:p>
         </w:tc>
         <w:tc>
@@ -4249,7 +4495,7 @@
 </file>
 
 <file path=customXml/itemProps1.xml><?xml version="1.0" encoding="utf-8"?>
-<ds:datastoreItem xmlns:ds="http://schemas.openxmlformats.org/officeDocument/2006/customXml" ds:itemID="{C597E18F-C622-43E9-8C2E-3F44030ECC58}">
+<ds:datastoreItem xmlns:ds="http://schemas.openxmlformats.org/officeDocument/2006/customXml" ds:itemID="{47E44747-B98F-4DFB-B670-FEB3846DB200}">
   <ds:schemaRefs>
     <ds:schemaRef ds:uri="http://schemas.openxmlformats.org/officeDocument/2006/bibliography"/>
   </ds:schemaRefs>

</xml_diff>